<commit_message>
doc: new getting started guide
</commit_message>
<xml_diff>
--- a/doc/SIARD-Suite_Getting-Started.docx
+++ b/doc/SIARD-Suite_Getting-Started.docx
@@ -117,7 +117,7 @@
         <w:rPr>
           <w:lang w:val="en-GB"/>
         </w:rPr>
-        <w:t>SIARD Suite for Windows – Getting Started</w:t>
+        <w:t>SIARD Suite – Getting Started</w:t>
       </w:r>
     </w:p>
     <w:p>
@@ -192,7 +192,7 @@
           <w:lang w:val="en-GB" w:eastAsia="en-US"/>
         </w:rPr>
         <w:drawing>
-          <wp:anchor behindDoc="0" distT="0" distB="0" distL="0" distR="0" simplePos="0" locked="0" layoutInCell="0" allowOverlap="1" relativeHeight="14">
+          <wp:anchor behindDoc="0" distT="0" distB="0" distL="0" distR="0" simplePos="0" locked="0" layoutInCell="0" allowOverlap="1" relativeHeight="12">
             <wp:simplePos x="0" y="0"/>
             <wp:positionH relativeFrom="column">
               <wp:align>center</wp:align>
@@ -339,7 +339,20 @@
         <w:t>Date:</w:t>
         <w:tab/>
         <w:tab/>
-      </w:r>
+        <w:t>24.08.2022</w:t>
+      </w:r>
+    </w:p>
+    <w:p>
+      <w:pPr>
+        <w:pStyle w:val="NormalWeb"/>
+        <w:spacing w:beforeAutospacing="0" w:before="0" w:afterAutospacing="0" w:after="0"/>
+        <w:rPr>
+          <w:rFonts w:ascii="Arial" w:hAnsi="Arial" w:cs="Arial"/>
+          <w:sz w:val="22"/>
+          <w:szCs w:val="22"/>
+          <w:lang w:val="en-GB" w:eastAsia="en-US"/>
+        </w:rPr>
+      </w:pPr>
       <w:r>
         <w:rPr>
           <w:rFonts w:cs="Arial" w:ascii="Arial" w:hAnsi="Arial"/>
@@ -347,8 +360,19 @@
           <w:szCs w:val="22"/>
           <w:lang w:val="en-GB" w:eastAsia="en-US"/>
         </w:rPr>
-        <w:t>29</w:t>
-      </w:r>
+      </w:r>
+    </w:p>
+    <w:p>
+      <w:pPr>
+        <w:pStyle w:val="NormalWeb"/>
+        <w:spacing w:beforeAutospacing="0" w:before="0" w:afterAutospacing="0" w:after="0"/>
+        <w:rPr>
+          <w:rFonts w:ascii="Arial" w:hAnsi="Arial" w:cs="Arial"/>
+          <w:sz w:val="22"/>
+          <w:szCs w:val="22"/>
+          <w:lang w:val="en-GB" w:eastAsia="en-US"/>
+        </w:rPr>
+      </w:pPr>
       <w:r>
         <w:rPr>
           <w:rFonts w:cs="Arial" w:ascii="Arial" w:hAnsi="Arial"/>
@@ -356,86 +380,9 @@
           <w:szCs w:val="22"/>
           <w:lang w:val="en-GB" w:eastAsia="en-US"/>
         </w:rPr>
-        <w:t>.</w:t>
-      </w:r>
-      <w:r>
-        <w:rPr>
-          <w:rFonts w:cs="Arial" w:ascii="Arial" w:hAnsi="Arial"/>
-          <w:sz w:val="22"/>
-          <w:szCs w:val="22"/>
-          <w:lang w:val="en-GB" w:eastAsia="en-US"/>
-        </w:rPr>
-        <w:t>07</w:t>
-      </w:r>
-      <w:r>
-        <w:rPr>
-          <w:rFonts w:cs="Arial" w:ascii="Arial" w:hAnsi="Arial"/>
-          <w:sz w:val="22"/>
-          <w:szCs w:val="22"/>
-          <w:lang w:val="en-GB" w:eastAsia="en-US"/>
-        </w:rPr>
-        <w:t>.202</w:t>
-      </w:r>
-      <w:r>
-        <w:rPr>
-          <w:rFonts w:cs="Arial" w:ascii="Arial" w:hAnsi="Arial"/>
-          <w:sz w:val="22"/>
-          <w:szCs w:val="22"/>
-          <w:lang w:val="en-GB" w:eastAsia="en-US"/>
-        </w:rPr>
-        <w:t>2</w:t>
-      </w:r>
-    </w:p>
-    <w:p>
-      <w:pPr>
-        <w:pStyle w:val="NormalWeb"/>
-        <w:spacing w:beforeAutospacing="0" w:before="0" w:afterAutospacing="0" w:after="0"/>
-        <w:rPr>
-          <w:rFonts w:ascii="Arial" w:hAnsi="Arial" w:cs="Arial"/>
-          <w:sz w:val="22"/>
-          <w:szCs w:val="22"/>
-          <w:lang w:val="en-GB" w:eastAsia="en-US"/>
-        </w:rPr>
-      </w:pPr>
-      <w:r>
-        <w:rPr>
-          <w:rFonts w:cs="Arial" w:ascii="Arial" w:hAnsi="Arial"/>
-          <w:sz w:val="22"/>
-          <w:szCs w:val="22"/>
-          <w:lang w:val="en-GB" w:eastAsia="en-US"/>
-        </w:rPr>
-      </w:r>
-    </w:p>
-    <w:p>
-      <w:pPr>
-        <w:pStyle w:val="NormalWeb"/>
-        <w:spacing w:beforeAutospacing="0" w:before="0" w:afterAutospacing="0" w:after="0"/>
-        <w:rPr>
-          <w:rFonts w:ascii="Arial" w:hAnsi="Arial" w:cs="Arial"/>
-          <w:sz w:val="22"/>
-          <w:szCs w:val="22"/>
-          <w:lang w:val="en-GB" w:eastAsia="en-US"/>
-        </w:rPr>
-      </w:pPr>
-      <w:r>
-        <w:rPr>
-          <w:rFonts w:cs="Arial" w:ascii="Arial" w:hAnsi="Arial"/>
-          <w:sz w:val="22"/>
-          <w:szCs w:val="22"/>
-          <w:lang w:val="en-GB" w:eastAsia="en-US"/>
-        </w:rPr>
         <w:t>Version:</w:t>
         <w:tab/>
-        <w:t>1.</w:t>
-      </w:r>
-      <w:r>
-        <w:rPr>
-          <w:rFonts w:cs="Arial" w:ascii="Arial" w:hAnsi="Arial"/>
-          <w:sz w:val="22"/>
-          <w:szCs w:val="22"/>
-          <w:lang w:val="en-GB" w:eastAsia="en-US"/>
-        </w:rPr>
-        <w:t>1</w:t>
+        <w:t>1.2</w:t>
       </w:r>
     </w:p>
     <w:p>
@@ -576,7 +523,47 @@
         <w:rPr>
           <w:lang w:val="en-GB"/>
         </w:rPr>
-        <w:t>Installation</w:t>
+        <w:t>Prerequisites and Software Download</w:t>
+      </w:r>
+    </w:p>
+    <w:p>
+      <w:pPr>
+        <w:pStyle w:val="Normal"/>
+        <w:rPr>
+          <w:lang w:val="en-GB"/>
+        </w:rPr>
+      </w:pPr>
+      <w:r>
+        <w:rPr>
+          <w:lang w:val="en-GB"/>
+        </w:rPr>
+      </w:r>
+    </w:p>
+    <w:p>
+      <w:pPr>
+        <w:pStyle w:val="Normal"/>
+        <w:rPr>
+          <w:lang w:val="en-GB"/>
+        </w:rPr>
+      </w:pPr>
+      <w:r>
+        <w:rPr>
+          <w:lang w:val="en-GB"/>
+        </w:rPr>
+        <w:t>A Java Runtime Environment 1.8 (JRE) is needed in order to run SIARD Suite on your system. You can either install a JRE on your system or download a release package that includes the JRE for your operating system.</w:t>
+      </w:r>
+    </w:p>
+    <w:p>
+      <w:pPr>
+        <w:pStyle w:val="Normal"/>
+        <w:rPr>
+          <w:lang w:val="en-GB"/>
+        </w:rPr>
+      </w:pPr>
+      <w:r>
+        <w:rPr>
+          <w:lang w:val="en-GB"/>
+        </w:rPr>
       </w:r>
     </w:p>
     <w:p>
@@ -588,103 +575,93 @@
       </w:pPr>
       <w:r>
         <w:rPr/>
-      </w:r>
-    </w:p>
-    <w:p>
-      <w:pPr>
-        <w:pStyle w:val="NormalWeb"/>
-        <w:spacing w:beforeAutospacing="0" w:before="0" w:afterAutospacing="0" w:after="0"/>
-        <w:ind w:left="720" w:hanging="0"/>
-        <w:rPr>
-          <w:rFonts w:ascii="Arial" w:hAnsi="Arial" w:cs="Arial"/>
-          <w:sz w:val="22"/>
-          <w:szCs w:val="22"/>
-          <w:lang w:val="en-GB"/>
-        </w:rPr>
-      </w:pPr>
-      <w:r>
-        <w:rPr>
-          <w:rFonts w:cs="Arial" w:ascii="Arial" w:hAnsi="Arial"/>
-          <w:sz w:val="22"/>
-          <w:szCs w:val="22"/>
-          <w:lang w:val="en-GB"/>
-        </w:rPr>
-      </w:r>
-    </w:p>
-    <w:p>
-      <w:pPr>
-        <w:pStyle w:val="NormalWeb"/>
+        <w:t>SIARD Suite with pre-packeged JREs are available for the following system:</w:t>
+      </w:r>
+    </w:p>
+    <w:p>
+      <w:pPr>
+        <w:pStyle w:val="Normal"/>
+        <w:rPr>
+          <w:lang w:val="en-GB"/>
+        </w:rPr>
+      </w:pPr>
+      <w:r>
+        <w:rPr>
+          <w:lang w:val="en-GB"/>
+        </w:rPr>
+      </w:r>
+    </w:p>
+    <w:p>
+      <w:pPr>
+        <w:pStyle w:val="Normal"/>
         <w:numPr>
           <w:ilvl w:val="0"/>
-          <w:numId w:val="2"/>
+          <w:numId w:val="5"/>
         </w:numPr>
-        <w:spacing w:beforeAutospacing="0" w:before="0" w:afterAutospacing="0" w:after="0"/>
-        <w:rPr>
-          <w:rFonts w:ascii="Arial" w:hAnsi="Arial" w:cs="Arial"/>
-          <w:sz w:val="22"/>
-          <w:szCs w:val="22"/>
-          <w:lang w:val="en-GB"/>
-        </w:rPr>
-      </w:pPr>
-      <w:r>
-        <w:rPr>
-          <w:rFonts w:cs="Arial" w:ascii="Arial" w:hAnsi="Arial"/>
-          <w:sz w:val="22"/>
-          <w:szCs w:val="22"/>
-          <w:lang w:val="en-GB"/>
-        </w:rPr>
-        <w:t>Download the latest release of “SIARD-Suite-2.</w:t>
-      </w:r>
-      <w:r>
-        <w:rPr>
-          <w:rFonts w:cs="Arial" w:ascii="Arial" w:hAnsi="Arial"/>
-          <w:sz w:val="22"/>
-          <w:szCs w:val="22"/>
-          <w:lang w:val="en-GB"/>
-        </w:rPr>
-        <w:t>2</w:t>
-      </w:r>
-      <w:r>
-        <w:rPr>
-          <w:rFonts w:cs="Arial" w:ascii="Arial" w:hAnsi="Arial"/>
-          <w:sz w:val="22"/>
-          <w:szCs w:val="22"/>
-          <w:lang w:val="en-GB"/>
-        </w:rPr>
-        <w:t xml:space="preserve">.xxx.zip” </w:t>
-      </w:r>
-      <w:r>
-        <w:rPr>
-          <w:rFonts w:cs="Arial" w:ascii="Arial" w:hAnsi="Arial"/>
-          <w:sz w:val="22"/>
-          <w:szCs w:val="22"/>
-          <w:lang w:val="en-GB"/>
-        </w:rPr>
-        <w:t>for your operating system from the</w:t>
-      </w:r>
-      <w:r>
-        <w:rPr>
-          <w:rFonts w:cs="Arial" w:ascii="Arial" w:hAnsi="Arial"/>
-          <w:sz w:val="22"/>
-          <w:szCs w:val="22"/>
-          <w:lang w:val="en-GB"/>
-        </w:rPr>
-        <w:t xml:space="preserve"> GitHub </w:t>
-      </w:r>
-      <w:r>
-        <w:rPr>
-          <w:rFonts w:cs="Arial" w:ascii="Arial" w:hAnsi="Arial"/>
-          <w:sz w:val="22"/>
-          <w:szCs w:val="22"/>
-          <w:lang w:val="en-GB"/>
-        </w:rPr>
-        <w:t xml:space="preserve">release page: </w:t>
-      </w:r>
-      <w:hyperlink r:id="rId4">
+        <w:rPr/>
+      </w:pPr>
+      <w:r>
+        <w:rPr/>
+        <w:t>Windows 32 and 64 Bit</w:t>
+      </w:r>
+    </w:p>
+    <w:p>
+      <w:pPr>
+        <w:pStyle w:val="Normal"/>
+        <w:numPr>
+          <w:ilvl w:val="0"/>
+          <w:numId w:val="5"/>
+        </w:numPr>
+        <w:rPr/>
+      </w:pPr>
+      <w:r>
+        <w:rPr/>
+        <w:t>Linux 32 and 64 Bit</w:t>
+      </w:r>
+    </w:p>
+    <w:p>
+      <w:pPr>
+        <w:pStyle w:val="Normal"/>
+        <w:rPr/>
+      </w:pPr>
+      <w:r>
+        <w:rPr/>
+      </w:r>
+    </w:p>
+    <w:p>
+      <w:pPr>
+        <w:pStyle w:val="Normal"/>
+        <w:rPr/>
+      </w:pPr>
+      <w:r>
+        <w:rPr/>
+        <w:t>For all other operating systems or if you wish to use an installed JRE on your systen you can download the distribution that has no bundled JRE.</w:t>
+      </w:r>
+    </w:p>
+    <w:p>
+      <w:pPr>
+        <w:pStyle w:val="Normal"/>
+        <w:rPr/>
+      </w:pPr>
+      <w:r>
+        <w:rPr/>
+      </w:r>
+    </w:p>
+    <w:p>
+      <w:pPr>
+        <w:pStyle w:val="Normal"/>
+        <w:jc w:val="left"/>
+        <w:rPr/>
+      </w:pPr>
+      <w:r>
+        <w:rPr/>
+        <w:t xml:space="preserve">All releases are available on the GitHub Release Page: </w:t>
+      </w:r>
+      <w:hyperlink r:id="rId3">
         <w:r>
           <w:rPr>
             <w:rStyle w:val="Internetverknpfung"/>
-            <w:rFonts w:cs="Arial" w:ascii="Arial" w:hAnsi="Arial"/>
+            <w:rFonts w:cs="Arial"/>
             <w:sz w:val="22"/>
             <w:szCs w:val="22"/>
             <w:lang w:val="en-GB"/>
@@ -696,10 +673,6 @@
     <w:p>
       <w:pPr>
         <w:pStyle w:val="NormalWeb"/>
-        <w:numPr>
-          <w:ilvl w:val="1"/>
-          <w:numId w:val="2"/>
-        </w:numPr>
         <w:spacing w:beforeAutospacing="0" w:before="0" w:afterAutospacing="0" w:after="0"/>
         <w:rPr>
           <w:rFonts w:ascii="Arial" w:hAnsi="Arial" w:cs="Arial"/>
@@ -715,8 +688,19 @@
           <w:szCs w:val="22"/>
           <w:lang w:val="en-GB"/>
         </w:rPr>
-        <w:t>N</w:t>
-      </w:r>
+      </w:r>
+    </w:p>
+    <w:p>
+      <w:pPr>
+        <w:pStyle w:val="NormalWeb"/>
+        <w:spacing w:beforeAutospacing="0" w:before="0" w:afterAutospacing="0" w:after="0"/>
+        <w:rPr>
+          <w:rFonts w:ascii="Arial" w:hAnsi="Arial" w:cs="Arial"/>
+          <w:sz w:val="22"/>
+          <w:szCs w:val="22"/>
+          <w:lang w:val="en-GB"/>
+        </w:rPr>
+      </w:pPr>
       <w:r>
         <w:rPr>
           <w:rFonts w:cs="Arial" w:ascii="Arial" w:hAnsi="Arial"/>
@@ -724,72 +708,135 @@
           <w:szCs w:val="22"/>
           <w:lang w:val="en-GB"/>
         </w:rPr>
-        <w:t xml:space="preserve">ote: Versions prior to 2.2.x did not include a </w:t>
-      </w:r>
-      <w:r>
-        <w:rPr>
-          <w:rFonts w:cs="Arial" w:ascii="Arial" w:hAnsi="Arial"/>
-          <w:sz w:val="22"/>
-          <w:szCs w:val="22"/>
-          <w:lang w:val="en-GB"/>
-        </w:rPr>
-        <w:t>Java Runtime Environmet</w:t>
-      </w:r>
-      <w:r>
-        <w:rPr>
-          <w:rFonts w:cs="Arial" w:ascii="Arial" w:hAnsi="Arial"/>
-          <w:sz w:val="22"/>
-          <w:szCs w:val="22"/>
-          <w:lang w:val="en-GB"/>
-        </w:rPr>
-        <w:t xml:space="preserve">. That is why there are no OS specific downloads for these versions. Refer to the corresponding manuals </w:t>
-      </w:r>
-      <w:r>
-        <w:rPr>
-          <w:rFonts w:cs="Arial" w:ascii="Arial" w:hAnsi="Arial"/>
-          <w:sz w:val="22"/>
-          <w:szCs w:val="22"/>
-          <w:lang w:val="en-GB"/>
-        </w:rPr>
-        <w:t>on how</w:t>
-      </w:r>
-      <w:r>
-        <w:rPr>
-          <w:rFonts w:cs="Arial" w:ascii="Arial" w:hAnsi="Arial"/>
-          <w:sz w:val="22"/>
-          <w:szCs w:val="22"/>
-          <w:lang w:val="en-GB"/>
-        </w:rPr>
-        <w:t xml:space="preserve"> to </w:t>
-      </w:r>
-      <w:r>
-        <w:rPr>
-          <w:rFonts w:cs="Arial" w:ascii="Arial" w:hAnsi="Arial"/>
-          <w:sz w:val="22"/>
-          <w:szCs w:val="22"/>
-          <w:lang w:val="en-GB"/>
-        </w:rPr>
-        <w:t>get started with these versions of SIARD Suite</w:t>
-      </w:r>
-    </w:p>
-    <w:p>
-      <w:pPr>
-        <w:pStyle w:val="NormalWeb"/>
-        <w:spacing w:beforeAutospacing="0" w:before="0" w:afterAutospacing="0" w:after="0"/>
-        <w:rPr>
-          <w:rFonts w:ascii="Arial" w:hAnsi="Arial" w:cs="Arial"/>
-          <w:sz w:val="22"/>
-          <w:szCs w:val="22"/>
-          <w:lang w:val="en-GB"/>
-        </w:rPr>
-      </w:pPr>
-      <w:r>
-        <w:rPr>
-          <w:rFonts w:cs="Arial" w:ascii="Arial" w:hAnsi="Arial"/>
-          <w:sz w:val="22"/>
-          <w:szCs w:val="22"/>
-          <w:lang w:val="en-GB"/>
-        </w:rPr>
+        <w:t>Note: Versions prior to 2.2.x are only available without a bundled JRE. We recommend to use the latest Version.</w:t>
+      </w:r>
+    </w:p>
+    <w:p>
+      <w:pPr>
+        <w:pStyle w:val="Berschrift1"/>
+        <w:rPr>
+          <w:lang w:val="en-GB"/>
+        </w:rPr>
+      </w:pPr>
+      <w:r>
+        <w:rPr/>
+        <w:t>Installation</w:t>
+      </w:r>
+    </w:p>
+    <w:p>
+      <w:pPr>
+        <w:pStyle w:val="Normal"/>
+        <w:rPr>
+          <w:lang w:val="en-GB"/>
+        </w:rPr>
+      </w:pPr>
+      <w:r>
+        <w:rPr>
+          <w:lang w:val="en-GB"/>
+        </w:rPr>
+      </w:r>
+    </w:p>
+    <w:p>
+      <w:pPr>
+        <w:pStyle w:val="ListParagraph"/>
+        <w:numPr>
+          <w:ilvl w:val="0"/>
+          <w:numId w:val="0"/>
+        </w:numPr>
+        <w:ind w:hanging="0"/>
+        <w:rPr>
+          <w:lang w:val="en-GB"/>
+        </w:rPr>
+      </w:pPr>
+      <w:r>
+        <w:rPr>
+          <w:lang w:val="en-GB"/>
+        </w:rPr>
+        <w:t xml:space="preserve">Unzip the downloaded ZIP at any location </w:t>
+      </w:r>
+      <w:r>
+        <w:rPr>
+          <w:lang w:val="en-GB"/>
+        </w:rPr>
+        <w:t>and follow the instructions for your operiting systme below.</w:t>
+      </w:r>
+    </w:p>
+    <w:p>
+      <w:pPr>
+        <w:pStyle w:val="Normal"/>
+        <w:rPr>
+          <w:lang w:val="en-GB"/>
+        </w:rPr>
+      </w:pPr>
+      <w:r>
+        <w:rPr/>
+      </w:r>
+    </w:p>
+    <w:p>
+      <w:pPr>
+        <w:pStyle w:val="ListParagraph"/>
+        <w:rPr>
+          <w:lang w:val="en-GB"/>
+        </w:rPr>
+      </w:pPr>
+      <w:r>
+        <w:rPr>
+          <w:lang w:val="en-GB"/>
+        </w:rPr>
+      </w:r>
+    </w:p>
+    <w:p>
+      <w:pPr>
+        <w:pStyle w:val="Berschrift3"/>
+        <w:rPr/>
+      </w:pPr>
+      <w:r>
+        <w:rPr/>
+        <w:t>Windows</w:t>
+      </w:r>
+    </w:p>
+    <w:p>
+      <w:pPr>
+        <w:pStyle w:val="ListParagraph"/>
+        <w:rPr>
+          <w:lang w:val="en-GB"/>
+        </w:rPr>
+      </w:pPr>
+      <w:r>
+        <w:rPr>
+          <w:lang w:val="en-GB"/>
+        </w:rPr>
+      </w:r>
+    </w:p>
+    <w:p>
+      <w:pPr>
+        <w:pStyle w:val="ListParagraph"/>
+        <w:numPr>
+          <w:ilvl w:val="0"/>
+          <w:numId w:val="0"/>
+        </w:numPr>
+        <w:ind w:hanging="0"/>
+        <w:rPr>
+          <w:lang w:val="en-GB"/>
+        </w:rPr>
+      </w:pPr>
+      <w:r>
+        <w:rPr>
+          <w:lang w:val="en-GB"/>
+        </w:rPr>
+        <w:t xml:space="preserve">Depending on </w:t>
+      </w:r>
+      <w:r>
+        <w:rPr>
+          <w:lang w:val="en-GB"/>
+        </w:rPr>
+        <w:t>your setup</w:t>
+      </w:r>
+      <w:r>
+        <w:rPr>
+          <w:lang w:val="en-GB"/>
+        </w:rPr>
+        <w:t>, there are different options to install SIARD Suite:</w:t>
       </w:r>
     </w:p>
     <w:p>
@@ -804,23 +851,34 @@
         </w:rPr>
       </w:pPr>
       <w:r>
-        <w:rPr>
-          <w:lang w:val="en-GB"/>
-        </w:rPr>
-        <w:t>Unzip the downloaded release at any location.</w:t>
-      </w:r>
-    </w:p>
-    <w:p>
-      <w:pPr>
-        <w:pStyle w:val="Normal"/>
-        <w:rPr>
-          <w:lang w:val="en-GB"/>
-        </w:rPr>
-      </w:pPr>
-      <w:r>
-        <w:rPr>
-          <w:lang w:val="en-GB"/>
-        </w:rPr>
+        <w:rPr/>
+        <w:t xml:space="preserve">Double click </w:t>
+      </w:r>
+      <w:r>
+        <w:rPr>
+          <w:rFonts w:ascii="Courier New" w:hAnsi="Courier New"/>
+        </w:rPr>
+        <w:t>siardgui.cmd</w:t>
+      </w:r>
+      <w:r>
+        <w:rPr/>
+        <w:t xml:space="preserve"> or run </w:t>
+      </w:r>
+      <w:r>
+        <w:rPr>
+          <w:rFonts w:ascii="Courier New" w:hAnsi="Courier New"/>
+        </w:rPr>
+        <w:t>siardgui.ps1</w:t>
+      </w:r>
+      <w:r>
+        <w:rPr/>
+        <w:t xml:space="preserve"> from the unpacked folder</w:t>
+      </w:r>
+      <w:r>
+        <w:rPr>
+          <w:lang w:val="en-GB"/>
+        </w:rPr>
+        <w:t>.</w:t>
       </w:r>
     </w:p>
     <w:p>
@@ -838,147 +896,31 @@
         <w:rPr>
           <w:lang w:val="en-GB"/>
         </w:rPr>
-        <w:t xml:space="preserve">Depending on how the computer is set up, there are different options to install SIARD Suite </w:t>
-      </w:r>
-      <w:r>
-        <w:rPr>
-          <w:lang w:val="en-GB"/>
-        </w:rPr>
-        <w:t>(for Windows)</w:t>
-      </w:r>
-      <w:r>
-        <w:rPr>
-          <w:lang w:val="en-GB"/>
-        </w:rPr>
-        <w:t>:</w:t>
-      </w:r>
-    </w:p>
-    <w:p>
-      <w:pPr>
-        <w:pStyle w:val="ListParagraph"/>
-        <w:numPr>
-          <w:ilvl w:val="1"/>
-          <w:numId w:val="2"/>
-        </w:numPr>
+        <w:t>Manually execute the jar file from the command line.</w:t>
+      </w:r>
+    </w:p>
+    <w:p>
+      <w:pPr>
+        <w:pStyle w:val="Normal"/>
+        <w:rPr>
+          <w:lang w:val="en-GB"/>
+        </w:rPr>
+      </w:pPr>
+      <w:r>
+        <w:rPr>
+          <w:lang w:val="en-GB"/>
+        </w:rPr>
+      </w:r>
+    </w:p>
+    <w:p>
+      <w:pPr>
+        <w:pStyle w:val="Berschrift3"/>
         <w:rPr>
           <w:lang w:val="en-GB"/>
         </w:rPr>
       </w:pPr>
       <w:r>
         <w:rPr/>
-        <w:t xml:space="preserve">Double click </w:t>
-      </w:r>
-      <w:r>
-        <w:rPr>
-          <w:rFonts w:ascii="Courier New" w:hAnsi="Courier New"/>
-        </w:rPr>
-        <w:t>siardgui.cmd</w:t>
-      </w:r>
-      <w:r>
-        <w:rPr>
-          <w:rFonts w:ascii="Arial" w:hAnsi="Arial"/>
-        </w:rPr>
-        <w:t xml:space="preserve"> </w:t>
-      </w:r>
-      <w:r>
-        <w:rPr>
-          <w:rFonts w:ascii="Arial" w:hAnsi="Arial"/>
-        </w:rPr>
-        <w:t xml:space="preserve">or run </w:t>
-      </w:r>
-      <w:r>
-        <w:rPr>
-          <w:rFonts w:ascii="Courier New" w:hAnsi="Courier New"/>
-        </w:rPr>
-        <w:t>siardgui.ps1</w:t>
-      </w:r>
-      <w:r>
-        <w:rPr>
-          <w:rFonts w:ascii="Arial" w:hAnsi="Arial"/>
-        </w:rPr>
-        <w:t xml:space="preserve"> from</w:t>
-      </w:r>
-      <w:r>
-        <w:rPr>
-          <w:rFonts w:ascii="Arial" w:hAnsi="Arial"/>
-        </w:rPr>
-        <w:t xml:space="preserve"> the unpacked folder</w:t>
-      </w:r>
-    </w:p>
-    <w:p>
-      <w:pPr>
-        <w:pStyle w:val="ListParagraph"/>
-        <w:numPr>
-          <w:ilvl w:val="1"/>
-          <w:numId w:val="2"/>
-        </w:numPr>
-        <w:rPr>
-          <w:lang w:val="en-GB"/>
-        </w:rPr>
-      </w:pPr>
-      <w:r>
-        <w:rPr/>
-        <w:t>Manually execute the jar file from the command line</w:t>
-      </w:r>
-    </w:p>
-    <w:p>
-      <w:pPr>
-        <w:pStyle w:val="ListParagraph"/>
-        <w:rPr>
-          <w:lang w:val="en-GB"/>
-        </w:rPr>
-      </w:pPr>
-      <w:r>
-        <w:rPr/>
-      </w:r>
-    </w:p>
-    <w:p>
-      <w:pPr>
-        <w:pStyle w:val="Berschrift1"/>
-        <w:rPr/>
-      </w:pPr>
-      <w:r>
-        <w:rPr/>
-        <w:t>Windows</w:t>
-      </w:r>
-    </w:p>
-    <w:p>
-      <w:pPr>
-        <w:pStyle w:val="ListParagraph"/>
-        <w:rPr>
-          <w:lang w:val="en-GB"/>
-        </w:rPr>
-      </w:pPr>
-      <w:r>
-        <w:rPr>
-          <w:lang w:val="en-GB"/>
-        </w:rPr>
-      </w:r>
-    </w:p>
-    <w:p>
-      <w:pPr>
-        <w:pStyle w:val="Normal"/>
-        <w:rPr>
-          <w:lang w:val="en-GB"/>
-        </w:rPr>
-      </w:pPr>
-      <w:r>
-        <w:rPr>
-          <w:lang w:val="en-GB"/>
-        </w:rPr>
-      </w:r>
-    </w:p>
-    <w:p>
-      <w:pPr>
-        <w:pStyle w:val="Berschrift2"/>
-        <w:rPr>
-          <w:lang w:val="en-GB"/>
-        </w:rPr>
-      </w:pPr>
-      <w:r>
-        <w:rPr>
-          <w:lang w:val="en-GB"/>
-        </w:rPr>
         <w:t>Option 1: No security barriers</w:t>
       </w:r>
     </w:p>
@@ -993,19 +935,29 @@
         <w:rPr>
           <w:lang w:val="en-GB"/>
         </w:rPr>
+      </w:r>
+    </w:p>
+    <w:p>
+      <w:pPr>
+        <w:pStyle w:val="Normal"/>
+        <w:rPr>
+          <w:lang w:val="en-GB"/>
+        </w:rPr>
+      </w:pPr>
+      <w:r>
         <w:drawing>
-          <wp:anchor behindDoc="0" distT="0" distB="0" distL="0" distR="0" simplePos="0" locked="0" layoutInCell="0" allowOverlap="1" relativeHeight="15">
+          <wp:anchor behindDoc="0" distT="0" distB="0" distL="475615" distR="0" simplePos="0" locked="0" layoutInCell="0" allowOverlap="1" relativeHeight="13">
             <wp:simplePos x="0" y="0"/>
             <wp:positionH relativeFrom="column">
-              <wp:posOffset>8890</wp:posOffset>
+              <wp:posOffset>2674620</wp:posOffset>
             </wp:positionH>
             <wp:positionV relativeFrom="paragraph">
-              <wp:posOffset>635</wp:posOffset>
+              <wp:posOffset>41910</wp:posOffset>
             </wp:positionV>
-            <wp:extent cx="3742690" cy="2160905"/>
+            <wp:extent cx="3331210" cy="2570480"/>
             <wp:effectExtent l="0" t="0" r="0" b="0"/>
             <wp:wrapSquare wrapText="largest"/>
-            <wp:docPr id="2" name="Bild3" descr=""/>
+            <wp:docPr id="2" name="Bild2" descr=""/>
             <wp:cNvGraphicFramePr>
               <a:graphicFrameLocks xmlns:a="http://schemas.openxmlformats.org/drawingml/2006/main" noChangeAspect="1"/>
             </wp:cNvGraphicFramePr>
@@ -1013,184 +965,13 @@
               <a:graphicData uri="http://schemas.openxmlformats.org/drawingml/2006/picture">
                 <pic:pic xmlns:pic="http://schemas.openxmlformats.org/drawingml/2006/picture">
                   <pic:nvPicPr>
-                    <pic:cNvPr id="2" name="Bild3" descr=""/>
+                    <pic:cNvPr id="2" name="Bild2" descr=""/>
                     <pic:cNvPicPr>
                       <a:picLocks noChangeAspect="1" noChangeArrowheads="1"/>
                     </pic:cNvPicPr>
                   </pic:nvPicPr>
                   <pic:blipFill>
-                    <a:blip r:embed="rId5"/>
-                    <a:srcRect l="-1994" t="-3453" r="-1994" b="-3453"/>
-                    <a:stretch>
-                      <a:fillRect/>
-                    </a:stretch>
-                  </pic:blipFill>
-                  <pic:spPr bwMode="auto">
-                    <a:xfrm>
-                      <a:off x="0" y="0"/>
-                      <a:ext cx="3742690" cy="2160905"/>
-                    </a:xfrm>
-                    <a:prstGeom prst="rect">
-                      <a:avLst/>
-                    </a:prstGeom>
-                  </pic:spPr>
-                </pic:pic>
-              </a:graphicData>
-            </a:graphic>
-          </wp:anchor>
-        </w:drawing>
-      </w:r>
-    </w:p>
-    <w:p>
-      <w:pPr>
-        <w:pStyle w:val="Normal"/>
-        <w:rPr>
-          <w:lang w:val="en-GB"/>
-        </w:rPr>
-      </w:pPr>
-      <w:r>
-        <w:rPr>
-          <w:lang w:val="en-GB"/>
-        </w:rPr>
-        <w:t xml:space="preserve">Navigate to the unzipped folder </w:t>
-      </w:r>
-      <w:r>
-        <w:rPr>
-          <w:rFonts w:ascii="Courier New" w:hAnsi="Courier New"/>
-          <w:lang w:val="en-GB"/>
-        </w:rPr>
-        <w:t>siard_suite-2.x</w:t>
-      </w:r>
-      <w:r>
-        <w:rPr>
-          <w:lang w:val="en-GB"/>
-        </w:rPr>
-        <w:t xml:space="preserve"> and double click on the file </w:t>
-      </w:r>
-      <w:r>
-        <w:rPr>
-          <w:rFonts w:ascii="Courier New" w:hAnsi="Courier New"/>
-          <w:lang w:val="en-GB"/>
-        </w:rPr>
-        <w:t xml:space="preserve">siardgui.cmd </w:t>
-      </w:r>
-      <w:r>
-        <w:rPr>
-          <w:lang w:val="en-GB"/>
-        </w:rPr>
-        <w:t xml:space="preserve">or right-click </w:t>
-      </w:r>
-      <w:r>
-        <w:rPr>
-          <w:rFonts w:ascii="Courier New" w:hAnsi="Courier New"/>
-          <w:lang w:val="en-GB"/>
-        </w:rPr>
-        <w:t>siardgui.ps1</w:t>
-      </w:r>
-      <w:r>
-        <w:rPr>
-          <w:lang w:val="en-GB"/>
-        </w:rPr>
-        <w:t xml:space="preserve"> and select </w:t>
-      </w:r>
-      <w:r>
-        <w:rPr>
-          <w:rFonts w:ascii="Courier New" w:hAnsi="Courier New"/>
-          <w:lang w:val="en-GB"/>
-        </w:rPr>
-        <w:t>Run with PowersShell.</w:t>
-      </w:r>
-    </w:p>
-    <w:p>
-      <w:pPr>
-        <w:pStyle w:val="Normal"/>
-        <w:rPr>
-          <w:lang w:val="en-GB"/>
-        </w:rPr>
-      </w:pPr>
-      <w:r>
-        <w:rPr>
-          <w:lang w:val="en-GB"/>
-        </w:rPr>
-      </w:r>
-    </w:p>
-    <w:p>
-      <w:pPr>
-        <w:pStyle w:val="Normal"/>
-        <w:rPr>
-          <w:lang w:val="en-GB"/>
-        </w:rPr>
-      </w:pPr>
-      <w:r>
-        <w:rPr>
-          <w:lang w:val="en-GB"/>
-        </w:rPr>
-      </w:r>
-    </w:p>
-    <w:p>
-      <w:pPr>
-        <w:pStyle w:val="Normal"/>
-        <w:rPr>
-          <w:lang w:val="en-GB"/>
-        </w:rPr>
-      </w:pPr>
-      <w:r>
-        <w:rPr>
-          <w:lang w:val="en-GB"/>
-        </w:rPr>
-      </w:r>
-    </w:p>
-    <w:p>
-      <w:pPr>
-        <w:pStyle w:val="Normal"/>
-        <w:rPr>
-          <w:lang w:val="en-GB"/>
-        </w:rPr>
-      </w:pPr>
-      <w:r>
-        <w:rPr>
-          <w:lang w:val="en-GB"/>
-        </w:rPr>
-      </w:r>
-    </w:p>
-    <w:p>
-      <w:pPr>
-        <w:pStyle w:val="Normal"/>
-        <w:rPr>
-          <w:lang w:val="en-GB"/>
-        </w:rPr>
-      </w:pPr>
-      <w:r>
-        <w:rPr>
-          <w:lang w:val="en-GB"/>
-        </w:rPr>
-        <w:drawing>
-          <wp:anchor behindDoc="0" distT="0" distB="0" distL="0" distR="0" simplePos="0" locked="0" layoutInCell="0" allowOverlap="1" relativeHeight="16">
-            <wp:simplePos x="0" y="0"/>
-            <wp:positionH relativeFrom="column">
-              <wp:posOffset>220345</wp:posOffset>
-            </wp:positionH>
-            <wp:positionV relativeFrom="paragraph">
-              <wp:posOffset>143510</wp:posOffset>
-            </wp:positionV>
-            <wp:extent cx="3331210" cy="2570480"/>
-            <wp:effectExtent l="0" t="0" r="0" b="0"/>
-            <wp:wrapSquare wrapText="largest"/>
-            <wp:docPr id="3" name="Bild2" descr=""/>
-            <wp:cNvGraphicFramePr>
-              <a:graphicFrameLocks xmlns:a="http://schemas.openxmlformats.org/drawingml/2006/main" noChangeAspect="1"/>
-            </wp:cNvGraphicFramePr>
-            <a:graphic xmlns:a="http://schemas.openxmlformats.org/drawingml/2006/main">
-              <a:graphicData uri="http://schemas.openxmlformats.org/drawingml/2006/picture">
-                <pic:pic xmlns:pic="http://schemas.openxmlformats.org/drawingml/2006/picture">
-                  <pic:nvPicPr>
-                    <pic:cNvPr id="3" name="Bild2" descr=""/>
-                    <pic:cNvPicPr>
-                      <a:picLocks noChangeAspect="1" noChangeArrowheads="1"/>
-                    </pic:cNvPicPr>
-                  </pic:nvPicPr>
-                  <pic:blipFill>
-                    <a:blip r:embed="rId6"/>
+                    <a:blip r:embed="rId4"/>
                     <a:stretch>
                       <a:fillRect/>
                     </a:stretch>
@@ -1210,290 +991,276 @@
           </wp:anchor>
         </w:drawing>
       </w:r>
-    </w:p>
-    <w:p>
-      <w:pPr>
-        <w:pStyle w:val="Normal"/>
-        <w:rPr>
-          <w:lang w:val="en-GB"/>
-        </w:rPr>
-      </w:pPr>
-      <w:r>
-        <w:rPr>
-          <w:lang w:val="en-GB"/>
-        </w:rPr>
-      </w:r>
-    </w:p>
-    <w:p>
-      <w:pPr>
-        <w:pStyle w:val="Normal"/>
-        <w:rPr>
-          <w:lang w:val="en-GB"/>
-        </w:rPr>
-      </w:pPr>
-      <w:r>
-        <w:rPr>
-          <w:lang w:val="en-GB"/>
-        </w:rPr>
-      </w:r>
-    </w:p>
-    <w:p>
-      <w:pPr>
-        <w:pStyle w:val="Normal"/>
-        <w:rPr>
-          <w:lang w:val="en-GB"/>
-        </w:rPr>
-      </w:pPr>
-      <w:r>
-        <w:rPr>
-          <w:lang w:val="en-GB"/>
-        </w:rPr>
-      </w:r>
-    </w:p>
-    <w:p>
-      <w:pPr>
-        <w:pStyle w:val="Normal"/>
-        <w:rPr>
-          <w:lang w:val="en-GB"/>
-        </w:rPr>
-      </w:pPr>
-      <w:r>
-        <w:rPr>
-          <w:lang w:val="en-GB"/>
-        </w:rPr>
-      </w:r>
-    </w:p>
-    <w:p>
-      <w:pPr>
-        <w:pStyle w:val="Normal"/>
-        <w:rPr>
-          <w:lang w:val="en-GB"/>
-        </w:rPr>
-      </w:pPr>
-      <w:r>
-        <w:rPr>
-          <w:lang w:val="en-GB"/>
-        </w:rPr>
-      </w:r>
-    </w:p>
-    <w:p>
-      <w:pPr>
-        <w:pStyle w:val="Normal"/>
-        <w:rPr>
-          <w:lang w:val="en-GB"/>
-        </w:rPr>
-      </w:pPr>
-      <w:r>
-        <w:rPr>
-          <w:lang w:val="en-GB"/>
-        </w:rPr>
-      </w:r>
-    </w:p>
-    <w:p>
-      <w:pPr>
-        <w:pStyle w:val="Normal"/>
-        <w:rPr>
-          <w:lang w:val="en-GB"/>
-        </w:rPr>
-      </w:pPr>
-      <w:r>
-        <w:rPr>
-          <w:lang w:val="en-GB"/>
-        </w:rPr>
-      </w:r>
-    </w:p>
-    <w:p>
-      <w:pPr>
-        <w:pStyle w:val="Normal"/>
-        <w:rPr>
-          <w:lang w:val="en-GB"/>
-        </w:rPr>
-      </w:pPr>
-      <w:r>
-        <w:rPr>
-          <w:lang w:val="en-GB"/>
-        </w:rPr>
-      </w:r>
-    </w:p>
-    <w:p>
-      <w:pPr>
-        <w:pStyle w:val="Normal"/>
-        <w:rPr>
-          <w:lang w:val="en-GB"/>
-        </w:rPr>
-      </w:pPr>
-      <w:r>
-        <w:rPr>
-          <w:lang w:val="en-GB"/>
-        </w:rPr>
-      </w:r>
-    </w:p>
-    <w:p>
-      <w:pPr>
-        <w:pStyle w:val="Normal"/>
-        <w:rPr>
-          <w:lang w:val="en-GB"/>
-        </w:rPr>
-      </w:pPr>
-      <w:r>
-        <w:rPr>
-          <w:lang w:val="en-GB"/>
-        </w:rPr>
-      </w:r>
-    </w:p>
-    <w:p>
-      <w:pPr>
-        <w:pStyle w:val="Berschrift2"/>
-        <w:keepLines/>
-        <w:widowControl/>
-        <w:numPr>
-          <w:ilvl w:val="0"/>
-          <w:numId w:val="0"/>
-        </w:numPr>
-        <w:spacing w:lineRule="atLeast" w:line="260"/>
-        <w:jc w:val="both"/>
+      <w:r>
+        <w:rPr>
+          <w:lang w:val="en-GB"/>
+        </w:rPr>
+        <w:t xml:space="preserve">Navigate to the folder </w:t>
+      </w:r>
+      <w:r>
+        <w:rPr>
+          <w:lang w:val="en-GB"/>
+        </w:rPr>
+        <w:t>where you’ve just unzipped the application</w:t>
+      </w:r>
+      <w:r>
+        <w:rPr>
+          <w:lang w:val="en-GB"/>
+        </w:rPr>
+        <w:t xml:space="preserve"> and double click  </w:t>
+      </w:r>
+      <w:r>
+        <w:rPr>
+          <w:rFonts w:ascii="Courier New" w:hAnsi="Courier New"/>
+          <w:lang w:val="en-GB"/>
+        </w:rPr>
+        <w:t xml:space="preserve">siardgui.cmd </w:t>
+      </w:r>
+      <w:r>
+        <w:rPr>
+          <w:lang w:val="en-GB"/>
+        </w:rPr>
+        <w:t xml:space="preserve">or right-click </w:t>
+      </w:r>
+      <w:r>
+        <w:rPr>
+          <w:rFonts w:ascii="Courier New" w:hAnsi="Courier New"/>
+          <w:lang w:val="en-GB"/>
+        </w:rPr>
+        <w:t>siardgui.ps1</w:t>
+      </w:r>
+      <w:r>
+        <w:rPr>
+          <w:lang w:val="en-GB"/>
+        </w:rPr>
+        <w:t xml:space="preserve"> and select </w:t>
+      </w:r>
+      <w:r>
+        <w:rPr>
+          <w:rFonts w:ascii="Courier New" w:hAnsi="Courier New"/>
+          <w:lang w:val="en-GB"/>
+        </w:rPr>
+        <w:t>Run with PowersShell.</w:t>
+      </w:r>
+    </w:p>
+    <w:p>
+      <w:pPr>
+        <w:pStyle w:val="Normal"/>
+        <w:rPr>
+          <w:lang w:val="en-GB"/>
+        </w:rPr>
+      </w:pPr>
+      <w:r>
+        <w:rPr>
+          <w:lang w:val="en-GB"/>
+        </w:rPr>
+      </w:r>
+    </w:p>
+    <w:p>
+      <w:pPr>
+        <w:pStyle w:val="Normal"/>
+        <w:rPr>
+          <w:lang w:val="en-GB"/>
+        </w:rPr>
+      </w:pPr>
+      <w:r>
+        <w:rPr>
+          <w:lang w:val="en-GB"/>
+        </w:rPr>
+      </w:r>
+    </w:p>
+    <w:p>
+      <w:pPr>
+        <w:pStyle w:val="Normal"/>
+        <w:rPr>
+          <w:lang w:val="en-GB"/>
+        </w:rPr>
+      </w:pPr>
+      <w:r>
+        <w:rPr>
+          <w:lang w:val="en-GB"/>
+        </w:rPr>
+      </w:r>
+    </w:p>
+    <w:p>
+      <w:pPr>
+        <w:pStyle w:val="Normal"/>
+        <w:rPr>
+          <w:lang w:val="en-GB"/>
+        </w:rPr>
+      </w:pPr>
+      <w:r>
+        <w:rPr>
+          <w:lang w:val="en-GB"/>
+        </w:rPr>
+      </w:r>
+    </w:p>
+    <w:p>
+      <w:pPr>
+        <w:pStyle w:val="Normal"/>
+        <w:rPr>
+          <w:lang w:val="en-GB"/>
+        </w:rPr>
+      </w:pPr>
+      <w:r>
+        <w:rPr>
+          <w:lang w:val="en-GB"/>
+        </w:rPr>
+      </w:r>
+    </w:p>
+    <w:p>
+      <w:pPr>
+        <w:pStyle w:val="Normal"/>
+        <w:rPr>
+          <w:lang w:val="en-GB"/>
+        </w:rPr>
+      </w:pPr>
+      <w:r>
+        <w:rPr>
+          <w:lang w:val="en-GB"/>
+        </w:rPr>
+      </w:r>
+    </w:p>
+    <w:p>
+      <w:pPr>
+        <w:pStyle w:val="Normal"/>
+        <w:rPr>
+          <w:lang w:val="en-GB"/>
+        </w:rPr>
+      </w:pPr>
+      <w:r>
+        <w:rPr>
+          <w:lang w:val="en-GB"/>
+        </w:rPr>
+      </w:r>
+    </w:p>
+    <w:p>
+      <w:pPr>
+        <w:pStyle w:val="Normal"/>
+        <w:rPr>
+          <w:lang w:val="en-GB"/>
+        </w:rPr>
+      </w:pPr>
+      <w:r>
+        <w:rPr>
+          <w:lang w:val="en-GB"/>
+        </w:rPr>
+      </w:r>
+    </w:p>
+    <w:p>
+      <w:pPr>
+        <w:pStyle w:val="Normal"/>
+        <w:rPr>
+          <w:lang w:val="en-GB"/>
+        </w:rPr>
+      </w:pPr>
+      <w:r>
+        <w:rPr>
+          <w:lang w:val="en-GB"/>
+        </w:rPr>
+      </w:r>
+    </w:p>
+    <w:p>
+      <w:pPr>
+        <w:pStyle w:val="Normal"/>
+        <w:rPr>
+          <w:lang w:val="en-GB"/>
+        </w:rPr>
+      </w:pPr>
+      <w:r>
+        <w:rPr>
+          <w:lang w:val="en-GB"/>
+        </w:rPr>
+      </w:r>
+    </w:p>
+    <w:p>
+      <w:pPr>
+        <w:pStyle w:val="Normal"/>
+        <w:rPr>
+          <w:lang w:val="en-GB"/>
+        </w:rPr>
+      </w:pPr>
+      <w:r>
+        <w:rPr>
+          <w:lang w:val="en-GB"/>
+        </w:rPr>
+      </w:r>
+    </w:p>
+    <w:p>
+      <w:pPr>
+        <w:pStyle w:val="Normal"/>
+        <w:rPr>
+          <w:lang w:val="en-GB"/>
+        </w:rPr>
+      </w:pPr>
+      <w:r>
+        <w:rPr>
+          <w:lang w:val="en-GB"/>
+        </w:rPr>
+      </w:r>
+    </w:p>
+    <w:p>
+      <w:pPr>
+        <w:pStyle w:val="Berschrift3"/>
         <w:rPr>
           <w:lang w:val="en-GB"/>
         </w:rPr>
       </w:pPr>
       <w:r>
         <w:rPr/>
-      </w:r>
-      <w:r>
-        <w:br w:type="page"/>
-      </w:r>
-    </w:p>
-    <w:p>
-      <w:pPr>
-        <w:pStyle w:val="Berschrift2"/>
-        <w:numPr>
-          <w:ilvl w:val="0"/>
-          <w:numId w:val="0"/>
-        </w:numPr>
-        <w:ind w:left="576" w:hanging="0"/>
-        <w:rPr>
-          <w:lang w:val="en-GB"/>
-        </w:rPr>
-      </w:pPr>
-      <w:r>
-        <w:rPr>
-          <w:lang w:val="en-GB"/>
-        </w:rPr>
-      </w:r>
-    </w:p>
-    <w:p>
-      <w:pPr>
-        <w:pStyle w:val="Normal"/>
-        <w:rPr>
-          <w:lang w:val="en-GB"/>
-        </w:rPr>
-      </w:pPr>
-      <w:r>
-        <w:rPr>
-          <w:lang w:val="en-GB"/>
-        </w:rPr>
-      </w:r>
-    </w:p>
-    <w:p>
-      <w:pPr>
-        <w:pStyle w:val="Normal"/>
-        <w:rPr>
-          <w:lang w:val="en-GB"/>
-        </w:rPr>
-      </w:pPr>
-      <w:r>
-        <w:rPr>
-          <w:lang w:val="en-GB"/>
-        </w:rPr>
-      </w:r>
-    </w:p>
-    <w:p>
-      <w:pPr>
-        <w:pStyle w:val="Berschrift2"/>
-        <w:rPr>
-          <w:lang w:val="en-GB"/>
-        </w:rPr>
-      </w:pPr>
-      <w:r>
-        <w:rPr>
-          <w:lang w:val="en-GB"/>
-        </w:rPr>
-        <w:t xml:space="preserve">Option </w:t>
-      </w:r>
-      <w:r>
-        <w:rPr>
-          <w:lang w:val="en-GB"/>
-        </w:rPr>
-        <w:t>2</w:t>
-      </w:r>
-      <w:r>
-        <w:rPr>
-          <w:lang w:val="en-GB"/>
-        </w:rPr>
-        <w:t xml:space="preserve">: </w:t>
-      </w:r>
-      <w:r>
-        <w:rPr>
-          <w:lang w:val="en-GB"/>
-        </w:rPr>
-        <w:t>Run from the command line</w:t>
-      </w:r>
-    </w:p>
-    <w:p>
-      <w:pPr>
-        <w:pStyle w:val="Normal"/>
-        <w:rPr>
-          <w:lang w:val="en-GB"/>
-        </w:rPr>
-      </w:pPr>
-      <w:r>
-        <w:rPr>
-          <w:lang w:val="en-GB"/>
-        </w:rPr>
-      </w:r>
-    </w:p>
-    <w:p>
-      <w:pPr>
-        <w:pStyle w:val="Normal"/>
-        <w:rPr>
-          <w:lang w:val="en-GB"/>
-        </w:rPr>
-      </w:pPr>
-      <w:r>
-        <w:rPr>
-          <w:lang w:val="en-GB"/>
-        </w:rPr>
-        <w:t xml:space="preserve">Open a command window (Windows + R, then type “cmd”) and navigate to the path of the file </w:t>
-      </w:r>
-      <w:r>
-        <w:rPr>
-          <w:rFonts w:ascii="Courier New" w:hAnsi="Courier New"/>
-          <w:lang w:val="en-GB"/>
-        </w:rPr>
-        <w:t>siardgui.cmd</w:t>
-      </w:r>
-      <w:r>
-        <w:rPr>
-          <w:lang w:val="en-GB"/>
-        </w:rPr>
-        <w:t xml:space="preserve"> described above. </w:t>
-      </w:r>
-      <w:r>
-        <w:rPr>
-          <w:lang w:val="en-GB"/>
-        </w:rPr>
-        <w:t>Start the application with the bundled JRE:</w:t>
-      </w:r>
-    </w:p>
-    <w:p>
-      <w:pPr>
-        <w:pStyle w:val="Normal"/>
-        <w:rPr>
-          <w:lang w:val="en-GB"/>
-        </w:rPr>
-      </w:pPr>
-      <w:r>
-        <w:rPr/>
+        <w:t>Option 2: Run from the command line</w:t>
+      </w:r>
+    </w:p>
+    <w:p>
+      <w:pPr>
+        <w:pStyle w:val="Normal"/>
+        <w:rPr>
+          <w:lang w:val="en-GB"/>
+        </w:rPr>
+      </w:pPr>
+      <w:r>
+        <w:rPr>
+          <w:lang w:val="en-GB"/>
+        </w:rPr>
+      </w:r>
+    </w:p>
+    <w:p>
+      <w:pPr>
+        <w:pStyle w:val="Normal"/>
+        <w:rPr>
+          <w:lang w:val="en-GB"/>
+        </w:rPr>
+      </w:pPr>
+      <w:r>
+        <w:rPr>
+          <w:lang w:val="en-GB"/>
+        </w:rPr>
+        <w:t xml:space="preserve">Open a command window (Windows + R, then type “cmd”) and navigate </w:t>
+      </w:r>
+      <w:r>
+        <w:rPr>
+          <w:lang w:val="en-GB"/>
+        </w:rPr>
+        <w:t>to the application folder</w:t>
+      </w:r>
+      <w:r>
+        <w:rPr>
+          <w:lang w:val="en-GB"/>
+        </w:rPr>
+        <w:t>. Start the application with the bundled JRE:</w:t>
+      </w:r>
+    </w:p>
+    <w:p>
+      <w:pPr>
+        <w:pStyle w:val="Normal"/>
+        <w:rPr>
+          <w:lang w:val="en-GB"/>
+        </w:rPr>
+      </w:pPr>
+      <w:r>
+        <w:rPr>
+          <w:lang w:val="en-GB"/>
+        </w:rPr>
       </w:r>
     </w:p>
     <w:p>
@@ -1518,44 +1285,64 @@
           <w:b/>
           <w:lang w:val="en-GB"/>
         </w:rPr>
-        <w:t>javaw –jar lib\siardgui.jar</w:t>
-      </w:r>
-    </w:p>
-    <w:p>
-      <w:pPr>
-        <w:pStyle w:val="Normal"/>
-        <w:rPr>
-          <w:lang w:val="en-GB"/>
-        </w:rPr>
-      </w:pPr>
-      <w:r>
-        <w:rPr/>
-      </w:r>
-    </w:p>
-    <w:p>
-      <w:pPr>
-        <w:pStyle w:val="Normal"/>
-        <w:rPr>
-          <w:lang w:val="en-GB"/>
-        </w:rPr>
-      </w:pPr>
-      <w:r>
-        <w:rPr>
-          <w:lang w:val="en-GB"/>
-        </w:rPr>
-      </w:r>
-    </w:p>
-    <w:p>
-      <w:pPr>
-        <w:pStyle w:val="Normal"/>
-        <w:rPr>
-          <w:lang w:val="en-GB"/>
-        </w:rPr>
-      </w:pPr>
-      <w:r>
-        <w:rPr/>
+        <w:t>javaw.</w:t>
+      </w:r>
+      <w:r>
+        <w:rPr>
+          <w:rFonts w:ascii="Courier New" w:hAnsi="Courier New"/>
+          <w:b/>
+          <w:lang w:val="en-GB"/>
+        </w:rPr>
+        <w:t>exe</w:t>
+      </w:r>
+      <w:r>
+        <w:rPr>
+          <w:rFonts w:ascii="Courier New" w:hAnsi="Courier New"/>
+          <w:b/>
+          <w:lang w:val="en-GB"/>
+        </w:rPr>
+        <w:t xml:space="preserve"> –jar lib\siardgui.jar</w:t>
+      </w:r>
+    </w:p>
+    <w:p>
+      <w:pPr>
+        <w:pStyle w:val="Normal"/>
+        <w:rPr>
+          <w:lang w:val="en-GB"/>
+        </w:rPr>
+      </w:pPr>
+      <w:r>
+        <w:rPr>
+          <w:lang w:val="en-GB"/>
+        </w:rPr>
+      </w:r>
+    </w:p>
+    <w:p>
+      <w:pPr>
+        <w:pStyle w:val="Normal"/>
+        <w:rPr>
+          <w:lang w:val="en-GB"/>
+        </w:rPr>
+      </w:pPr>
+      <w:r>
+        <w:rPr>
+          <w:lang w:val="en-GB"/>
+        </w:rPr>
+      </w:r>
+    </w:p>
+    <w:p>
+      <w:pPr>
+        <w:pStyle w:val="Normal"/>
+        <w:rPr>
+          <w:lang w:val="en-GB"/>
+        </w:rPr>
+      </w:pPr>
+      <w:r>
+        <w:rPr>
+          <w:lang w:val="en-GB"/>
+        </w:rPr>
         <w:drawing>
-          <wp:anchor behindDoc="0" distT="0" distB="0" distL="0" distR="0" simplePos="0" locked="0" layoutInCell="0" allowOverlap="1" relativeHeight="17">
+          <wp:anchor behindDoc="0" distT="0" distB="0" distL="0" distR="0" simplePos="0" locked="0" layoutInCell="0" allowOverlap="1" relativeHeight="14">
             <wp:simplePos x="0" y="0"/>
             <wp:positionH relativeFrom="column">
               <wp:align>center</wp:align>
@@ -1566,7 +1353,7 @@
             <wp:extent cx="5760720" cy="789940"/>
             <wp:effectExtent l="0" t="0" r="0" b="0"/>
             <wp:wrapSquare wrapText="largest"/>
-            <wp:docPr id="4" name="Bild4" descr=""/>
+            <wp:docPr id="3" name="Bild4" descr=""/>
             <wp:cNvGraphicFramePr>
               <a:graphicFrameLocks xmlns:a="http://schemas.openxmlformats.org/drawingml/2006/main" noChangeAspect="1"/>
             </wp:cNvGraphicFramePr>
@@ -1574,13 +1361,13 @@
               <a:graphicData uri="http://schemas.openxmlformats.org/drawingml/2006/picture">
                 <pic:pic xmlns:pic="http://schemas.openxmlformats.org/drawingml/2006/picture">
                   <pic:nvPicPr>
-                    <pic:cNvPr id="4" name="Bild4" descr=""/>
+                    <pic:cNvPr id="3" name="Bild4" descr=""/>
                     <pic:cNvPicPr>
                       <a:picLocks noChangeAspect="1" noChangeArrowheads="1"/>
                     </pic:cNvPicPr>
                   </pic:nvPicPr>
                   <pic:blipFill>
-                    <a:blip r:embed="rId7"/>
+                    <a:blip r:embed="rId5"/>
                     <a:stretch>
                       <a:fillRect/>
                     </a:stretch>
@@ -1625,41 +1412,72 @@
         <w:rPr>
           <w:lang w:val="en-GB"/>
         </w:rPr>
-      </w:r>
-    </w:p>
-    <w:p>
-      <w:pPr>
-        <w:pStyle w:val="Normal"/>
-        <w:rPr>
-          <w:lang w:val="en-GB"/>
-        </w:rPr>
-      </w:pPr>
-      <w:r>
-        <w:rPr>
-          <w:lang w:val="en-GB"/>
-        </w:rPr>
-      </w:r>
-    </w:p>
-    <w:p>
-      <w:pPr>
-        <w:pStyle w:val="Normal"/>
-        <w:rPr>
-          <w:lang w:val="en-GB"/>
-        </w:rPr>
-      </w:pPr>
-      <w:r>
-        <w:rPr>
-          <w:rFonts w:eastAsia="Wingdings" w:cs="Wingdings" w:ascii="Wingdings" w:hAnsi="Wingdings"/>
-          <w:lang w:val="en-GB"/>
-        </w:rPr>
-        <w:t></w:t>
-      </w:r>
+        <w:t>If you wish to use your own JRE or if you downloaded the distribution without a bundled JRE  use, then run:</w:t>
+      </w:r>
+    </w:p>
+    <w:p>
+      <w:pPr>
+        <w:pStyle w:val="Normal"/>
+        <w:rPr>
+          <w:lang w:val="en-GB"/>
+        </w:rPr>
+      </w:pPr>
+      <w:r>
+        <w:rPr>
+          <w:lang w:val="en-GB"/>
+        </w:rPr>
+      </w:r>
+    </w:p>
+    <w:p>
+      <w:pPr>
+        <w:pStyle w:val="Normal"/>
+        <w:rPr>
+          <w:rFonts w:ascii="Courier New" w:hAnsi="Courier New"/>
+        </w:rPr>
+      </w:pPr>
+      <w:r>
+        <w:rPr>
+          <w:rFonts w:ascii="Courier New" w:hAnsi="Courier New"/>
+          <w:b/>
+          <w:lang w:val="en-GB"/>
+        </w:rPr>
+        <w:t>javaw.exe –jar lib\siardgui.jar</w:t>
+      </w:r>
+    </w:p>
+    <w:p>
+      <w:pPr>
+        <w:pStyle w:val="Normal"/>
+        <w:rPr>
+          <w:lang w:val="en-GB"/>
+        </w:rPr>
+      </w:pPr>
       <w:r>
         <w:rPr>
           <w:lang w:val="en-GB"/>
         </w:rPr>
         <w:t xml:space="preserve"> </w:t>
       </w:r>
+    </w:p>
+    <w:p>
+      <w:pPr>
+        <w:pStyle w:val="Normal"/>
+        <w:rPr>
+          <w:lang w:val="en-GB"/>
+        </w:rPr>
+      </w:pPr>
+      <w:r>
+        <w:rPr>
+          <w:lang w:val="en-GB"/>
+        </w:rPr>
+      </w:r>
+    </w:p>
+    <w:p>
+      <w:pPr>
+        <w:pStyle w:val="Normal"/>
+        <w:rPr>
+          <w:lang w:val="en-GB"/>
+        </w:rPr>
+      </w:pPr>
       <w:r>
         <w:rPr>
           <w:lang w:val="en-GB"/>
@@ -1675,7 +1493,9 @@
         </w:rPr>
       </w:pPr>
       <w:r>
-        <w:rPr/>
+        <w:rPr>
+          <w:lang w:val="en-GB"/>
+        </w:rPr>
       </w:r>
     </w:p>
     <w:p>
@@ -1690,7 +1510,7 @@
           <w:lang w:val="en-GB"/>
         </w:rPr>
         <w:drawing>
-          <wp:anchor behindDoc="0" distT="0" distB="0" distL="0" distR="0" simplePos="0" locked="0" layoutInCell="0" allowOverlap="1" relativeHeight="18">
+          <wp:anchor behindDoc="0" distT="0" distB="0" distL="0" distR="0" simplePos="0" locked="0" layoutInCell="0" allowOverlap="1" relativeHeight="15">
             <wp:simplePos x="0" y="0"/>
             <wp:positionH relativeFrom="column">
               <wp:align>center</wp:align>
@@ -1701,7 +1521,7 @@
             <wp:extent cx="5760720" cy="1618615"/>
             <wp:effectExtent l="0" t="0" r="0" b="0"/>
             <wp:wrapSquare wrapText="largest"/>
-            <wp:docPr id="5" name="Bild5" descr=""/>
+            <wp:docPr id="4" name="Bild5" descr=""/>
             <wp:cNvGraphicFramePr>
               <a:graphicFrameLocks xmlns:a="http://schemas.openxmlformats.org/drawingml/2006/main" noChangeAspect="1"/>
             </wp:cNvGraphicFramePr>
@@ -1709,13 +1529,13 @@
               <a:graphicData uri="http://schemas.openxmlformats.org/drawingml/2006/picture">
                 <pic:pic xmlns:pic="http://schemas.openxmlformats.org/drawingml/2006/picture">
                   <pic:nvPicPr>
-                    <pic:cNvPr id="5" name="Bild5" descr=""/>
+                    <pic:cNvPr id="4" name="Bild5" descr=""/>
                     <pic:cNvPicPr>
                       <a:picLocks noChangeAspect="1" noChangeArrowheads="1"/>
                     </pic:cNvPicPr>
                   </pic:nvPicPr>
                   <pic:blipFill>
-                    <a:blip r:embed="rId8"/>
+                    <a:blip r:embed="rId6"/>
                     <a:stretch>
                       <a:fillRect/>
                     </a:stretch>
@@ -1747,7 +1567,55 @@
         <w:rPr>
           <w:lang w:val="en-GB"/>
         </w:rPr>
-        <w:t>If you choose “Yes”, you will be prompted to enter the name of a new or empty folder where a copy of the SIARD distribution will be installed.</w:t>
+        <w:t xml:space="preserve">If you choose “Yes”, you will be prompted to enter the name of a new or empty folder where a copy of the SIARD distribution will be installed. </w:t>
+      </w:r>
+      <w:r>
+        <w:rPr>
+          <w:lang w:val="en-GB"/>
+        </w:rPr>
+        <w:t xml:space="preserve">Actually “Installation” means, that </w:t>
+      </w:r>
+    </w:p>
+    <w:p>
+      <w:pPr>
+        <w:pStyle w:val="Normal"/>
+        <w:numPr>
+          <w:ilvl w:val="0"/>
+          <w:numId w:val="6"/>
+        </w:numPr>
+        <w:rPr/>
+      </w:pPr>
+      <w:r>
+        <w:rPr/>
+        <w:t>The application binaries and dependencies are copied to the specified folder</w:t>
+      </w:r>
+    </w:p>
+    <w:p>
+      <w:pPr>
+        <w:pStyle w:val="Normal"/>
+        <w:numPr>
+          <w:ilvl w:val="0"/>
+          <w:numId w:val="6"/>
+        </w:numPr>
+        <w:rPr/>
+      </w:pPr>
+      <w:r>
+        <w:rPr/>
+        <w:t>A shortcut to run the application is created on your desktop (if possible)</w:t>
+      </w:r>
+    </w:p>
+    <w:p>
+      <w:pPr>
+        <w:pStyle w:val="Normal"/>
+        <w:numPr>
+          <w:ilvl w:val="0"/>
+          <w:numId w:val="6"/>
+        </w:numPr>
+        <w:rPr/>
+      </w:pPr>
+      <w:r>
+        <w:rPr/>
+        <w:t>The application settings are created in the user's home directory</w:t>
       </w:r>
     </w:p>
     <w:p>
@@ -1773,21 +1641,43 @@
           <w:lang w:val="en-GB"/>
         </w:rPr>
       </w:r>
+    </w:p>
+    <w:p>
+      <w:pPr>
+        <w:pStyle w:val="Normal"/>
+        <w:spacing w:lineRule="auto" w:line="259" w:before="0" w:after="160"/>
+        <w:jc w:val="left"/>
+        <w:rPr>
+          <w:rFonts w:eastAsia="" w:cs="" w:cstheme="majorBidi" w:eastAsiaTheme="majorEastAsia"/>
+          <w:b/>
+          <w:b/>
+          <w:sz w:val="32"/>
+          <w:szCs w:val="32"/>
+          <w:lang w:val="en-GB"/>
+        </w:rPr>
+      </w:pPr>
+      <w:r>
+        <w:rPr>
+          <w:rFonts w:eastAsia="" w:cs="" w:cstheme="majorBidi" w:eastAsiaTheme="majorEastAsia"/>
+          <w:b/>
+          <w:sz w:val="32"/>
+          <w:szCs w:val="32"/>
+          <w:lang w:val="en-GB"/>
+        </w:rPr>
+      </w:r>
       <w:r>
         <w:br w:type="page"/>
       </w:r>
     </w:p>
     <w:p>
       <w:pPr>
-        <w:pStyle w:val="Berschrift1"/>
-        <w:rPr>
-          <w:lang w:val="en-GB"/>
-        </w:rPr>
-      </w:pPr>
-      <w:r>
-        <w:rPr>
-          <w:lang w:val="en-GB"/>
-        </w:rPr>
+        <w:pStyle w:val="Berschrift2"/>
+        <w:rPr>
+          <w:lang w:val="en-GB"/>
+        </w:rPr>
+      </w:pPr>
+      <w:r>
+        <w:rPr/>
         <w:t>Linux</w:t>
       </w:r>
     </w:p>
@@ -1799,7 +1689,9 @@
         </w:rPr>
       </w:pPr>
       <w:r>
-        <w:rPr/>
+        <w:rPr>
+          <w:lang w:val="en-GB"/>
+        </w:rPr>
       </w:r>
     </w:p>
     <w:p>
@@ -1807,7 +1699,7 @@
         <w:pStyle w:val="Normal"/>
         <w:numPr>
           <w:ilvl w:val="0"/>
-          <w:numId w:val="5"/>
+          <w:numId w:val="4"/>
         </w:numPr>
         <w:rPr>
           <w:lang w:val="en-GB"/>
@@ -1817,7 +1709,19 @@
         <w:rPr>
           <w:lang w:val="en-GB"/>
         </w:rPr>
-        <w:t>Download SIARD Suite distribution for Linux (32 or 64 bit) and unzip the archive.</w:t>
+        <w:t xml:space="preserve">Download SIARD Suite distribution for Linux (32 or 64 bit </w:t>
+      </w:r>
+      <w:r>
+        <w:rPr>
+          <w:lang w:val="en-GB"/>
+        </w:rPr>
+        <w:t>or without JRE</w:t>
+      </w:r>
+      <w:r>
+        <w:rPr>
+          <w:lang w:val="en-GB"/>
+        </w:rPr>
+        <w:t>) and unzip the archive.</w:t>
       </w:r>
     </w:p>
     <w:p>
@@ -1825,7 +1729,7 @@
         <w:pStyle w:val="Normal"/>
         <w:numPr>
           <w:ilvl w:val="0"/>
-          <w:numId w:val="5"/>
+          <w:numId w:val="4"/>
         </w:numPr>
         <w:rPr>
           <w:lang w:val="en-GB"/>
@@ -1835,7 +1739,7 @@
         <w:rPr>
           <w:lang w:val="en-GB"/>
         </w:rPr>
-        <w:t>Open a terminal and navigate to the folder where you’ve unzipped the archive</w:t>
+        <w:t>Open a terminal and navigate to the folder where you’ve unzipped the archive.</w:t>
       </w:r>
     </w:p>
     <w:p>
@@ -1843,7 +1747,7 @@
         <w:pStyle w:val="Normal"/>
         <w:numPr>
           <w:ilvl w:val="0"/>
-          <w:numId w:val="5"/>
+          <w:numId w:val="4"/>
         </w:numPr>
         <w:rPr>
           <w:lang w:val="en-GB"/>
@@ -1851,7 +1755,11 @@
       </w:pPr>
       <w:r>
         <w:rPr/>
-        <w:t xml:space="preserve">run </w:t>
+        <w:t>R</w:t>
+      </w:r>
+      <w:r>
+        <w:rPr/>
+        <w:t xml:space="preserve">un </w:t>
       </w:r>
       <w:r>
         <w:rPr>
@@ -1863,16 +1771,24 @@
         <w:rPr/>
         <w:t xml:space="preserve"> and follow the installation instructions</w:t>
       </w:r>
-    </w:p>
-    <w:p>
-      <w:pPr>
-        <w:pStyle w:val="Normal"/>
-        <w:rPr>
-          <w:lang w:val="en-GB"/>
-        </w:rPr>
-      </w:pPr>
-      <w:r>
-        <w:rPr/>
+      <w:r>
+        <w:rPr>
+          <w:lang w:val="en-GB"/>
+        </w:rPr>
+        <w:t>.</w:t>
+      </w:r>
+    </w:p>
+    <w:p>
+      <w:pPr>
+        <w:pStyle w:val="Normal"/>
+        <w:rPr>
+          <w:lang w:val="en-GB"/>
+        </w:rPr>
+      </w:pPr>
+      <w:r>
+        <w:rPr>
+          <w:lang w:val="en-GB"/>
+        </w:rPr>
       </w:r>
     </w:p>
     <w:p>
@@ -1913,31 +1829,31 @@
         <w:rPr>
           <w:lang w:val="en-GB"/>
         </w:rPr>
-        <w:t xml:space="preserve">The installation created a desktop shortcut </w:t>
-      </w:r>
-      <w:r>
-        <w:rPr>
-          <w:lang w:val="en-GB"/>
-        </w:rPr>
-        <w:t xml:space="preserve">(windows= </w:t>
-      </w:r>
-      <w:r>
-        <w:rPr>
-          <w:lang w:val="en-GB"/>
-        </w:rPr>
-        <w:t xml:space="preserve">that you can use to start the application or run use one of the steps above to run the application </w:t>
-      </w:r>
-      <w:r>
-        <w:rPr>
-          <w:lang w:val="en-GB"/>
-        </w:rPr>
-        <w:t>from the installation folder that you’ve chosen</w:t>
-      </w:r>
-      <w:r>
-        <w:rPr>
-          <w:lang w:val="en-GB"/>
-        </w:rPr>
-        <w:t>.</w:t>
+        <w:t>The installation created a desktop shortcut (</w:t>
+      </w:r>
+      <w:r>
+        <w:rPr>
+          <w:lang w:val="en-GB"/>
+        </w:rPr>
+        <w:t xml:space="preserve">on </w:t>
+      </w:r>
+      <w:r>
+        <w:rPr>
+          <w:lang w:val="en-GB"/>
+        </w:rPr>
+        <w:t>windows</w:t>
+      </w:r>
+      <w:r>
+        <w:rPr>
+          <w:lang w:val="en-GB"/>
+        </w:rPr>
+        <w:t>)</w:t>
+      </w:r>
+      <w:r>
+        <w:rPr>
+          <w:lang w:val="en-GB"/>
+        </w:rPr>
+        <w:t xml:space="preserve"> that you can use to start the application or use one of the steps above to run the application from the installation folder that you’ve chosen.</w:t>
       </w:r>
     </w:p>
     <w:p>
@@ -1952,7 +1868,7 @@
           <w:lang w:val="en-GB"/>
         </w:rPr>
         <w:drawing>
-          <wp:anchor behindDoc="0" distT="0" distB="0" distL="0" distR="114300" simplePos="0" locked="0" layoutInCell="0" allowOverlap="1" relativeHeight="12">
+          <wp:anchor behindDoc="0" distT="0" distB="0" distL="0" distR="114300" simplePos="0" locked="0" layoutInCell="0" allowOverlap="1" relativeHeight="11">
             <wp:simplePos x="0" y="0"/>
             <wp:positionH relativeFrom="margin">
               <wp:align>left</wp:align>
@@ -1965,13 +1881,13 @@
             <wp:wrapThrough wrapText="bothSides">
               <wp:wrapPolygon edited="0">
                 <wp:start x="-34" y="0"/>
-                <wp:lineTo x="-34" y="21300"/>
-                <wp:lineTo x="21459" y="21300"/>
-                <wp:lineTo x="21459" y="0"/>
+                <wp:lineTo x="-34" y="21168"/>
+                <wp:lineTo x="21390" y="21168"/>
+                <wp:lineTo x="21390" y="0"/>
                 <wp:lineTo x="-34" y="0"/>
               </wp:wrapPolygon>
             </wp:wrapThrough>
-            <wp:docPr id="6" name="Grafik 11" descr=""/>
+            <wp:docPr id="5" name="Grafik 11" descr=""/>
             <wp:cNvGraphicFramePr>
               <a:graphicFrameLocks xmlns:a="http://schemas.openxmlformats.org/drawingml/2006/main" noChangeAspect="1"/>
             </wp:cNvGraphicFramePr>
@@ -1979,13 +1895,13 @@
               <a:graphicData uri="http://schemas.openxmlformats.org/drawingml/2006/picture">
                 <pic:pic xmlns:pic="http://schemas.openxmlformats.org/drawingml/2006/picture">
                   <pic:nvPicPr>
-                    <pic:cNvPr id="6" name="Grafik 11" descr=""/>
+                    <pic:cNvPr id="5" name="Grafik 11" descr=""/>
                     <pic:cNvPicPr>
                       <a:picLocks noChangeAspect="1" noChangeArrowheads="1"/>
                     </pic:cNvPicPr>
                   </pic:nvPicPr>
                   <pic:blipFill>
-                    <a:blip r:embed="rId9"/>
+                    <a:blip r:embed="rId7"/>
                     <a:stretch>
                       <a:fillRect/>
                     </a:stretch>
@@ -2239,7 +2155,7 @@
       </w:pPr>
       <w:r>
         <w:drawing>
-          <wp:anchor behindDoc="0" distT="0" distB="0" distL="114300" distR="0" simplePos="0" locked="0" layoutInCell="0" allowOverlap="1" relativeHeight="9">
+          <wp:anchor behindDoc="0" distT="0" distB="0" distL="114300" distR="0" simplePos="0" locked="0" layoutInCell="0" allowOverlap="1" relativeHeight="8">
             <wp:simplePos x="0" y="0"/>
             <wp:positionH relativeFrom="margin">
               <wp:align>right</wp:align>
@@ -2252,13 +2168,13 @@
             <wp:wrapThrough wrapText="bothSides">
               <wp:wrapPolygon edited="0">
                 <wp:start x="-24" y="0"/>
-                <wp:lineTo x="-24" y="21397"/>
-                <wp:lineTo x="21477" y="21397"/>
-                <wp:lineTo x="21477" y="0"/>
+                <wp:lineTo x="-24" y="21308"/>
+                <wp:lineTo x="21428" y="21308"/>
+                <wp:lineTo x="21428" y="0"/>
                 <wp:lineTo x="-24" y="0"/>
               </wp:wrapPolygon>
             </wp:wrapThrough>
-            <wp:docPr id="7" name="Grafik 7" descr=""/>
+            <wp:docPr id="6" name="Grafik 7" descr=""/>
             <wp:cNvGraphicFramePr>
               <a:graphicFrameLocks xmlns:a="http://schemas.openxmlformats.org/drawingml/2006/main" noChangeAspect="1"/>
             </wp:cNvGraphicFramePr>
@@ -2266,13 +2182,13 @@
               <a:graphicData uri="http://schemas.openxmlformats.org/drawingml/2006/picture">
                 <pic:pic xmlns:pic="http://schemas.openxmlformats.org/drawingml/2006/picture">
                   <pic:nvPicPr>
-                    <pic:cNvPr id="7" name="Grafik 7" descr=""/>
+                    <pic:cNvPr id="6" name="Grafik 7" descr=""/>
                     <pic:cNvPicPr>
                       <a:picLocks noChangeAspect="1" noChangeArrowheads="1"/>
                     </pic:cNvPicPr>
                   </pic:nvPicPr>
                   <pic:blipFill>
-                    <a:blip r:embed="rId10"/>
+                    <a:blip r:embed="rId8"/>
                     <a:stretch>
                       <a:fillRect/>
                     </a:stretch>
@@ -2347,61 +2263,15 @@
         </w:rPr>
       </w:pPr>
       <w:r>
-        <w:rPr>
-          <w:lang w:val="en-GB"/>
-        </w:rPr>
-      </w:r>
-    </w:p>
-    <w:p>
-      <w:pPr>
-        <w:pStyle w:val="Normal"/>
-        <w:rPr>
-          <w:lang w:val="en-GB"/>
-        </w:rPr>
-      </w:pPr>
-      <w:r>
-        <w:rPr>
-          <w:lang w:val="en-GB"/>
-        </w:rPr>
-      </w:r>
-    </w:p>
-    <w:p>
-      <w:pPr>
-        <w:pStyle w:val="Normal"/>
-        <w:rPr>
-          <w:lang w:val="en-GB"/>
-        </w:rPr>
-      </w:pPr>
-      <w:r>
-        <w:rPr>
-          <w:lang w:val="en-GB"/>
-        </w:rPr>
-      </w:r>
-    </w:p>
-    <w:p>
-      <w:pPr>
-        <w:pStyle w:val="Normal"/>
-        <w:spacing w:lineRule="auto" w:line="259" w:before="0" w:after="160"/>
-        <w:jc w:val="left"/>
-        <w:rPr>
-          <w:lang w:val="en-GB"/>
-        </w:rPr>
-      </w:pPr>
-      <w:r>
-        <w:rPr>
-          <w:lang w:val="en-GB"/>
-        </w:rPr>
-      </w:r>
-      <w:r>
-        <w:br w:type="page"/>
-      </w:r>
-    </w:p>
-    <w:p>
-      <w:pPr>
-        <w:pStyle w:val="ListParagraph"/>
+        <w:rPr/>
+      </w:r>
+    </w:p>
+    <w:p>
+      <w:pPr>
+        <w:pStyle w:val="Normal"/>
         <w:numPr>
           <w:ilvl w:val="0"/>
-          <w:numId w:val="4"/>
+          <w:numId w:val="7"/>
         </w:numPr>
         <w:rPr>
           <w:lang w:val="en-GB"/>
@@ -2411,14 +2281,26 @@
         <w:rPr>
           <w:lang w:val="en-GB"/>
         </w:rPr>
-        <w:t xml:space="preserve">Open a file under </w:t>
+        <w:t xml:space="preserve">Open a file </w:t>
+      </w:r>
+      <w:r>
+        <w:rPr>
+          <w:lang w:val="en-GB"/>
+        </w:rPr>
+        <w:t>at</w:t>
+      </w:r>
+      <w:r>
+        <w:rPr>
+          <w:lang w:val="en-GB"/>
+        </w:rPr>
+        <w:t xml:space="preserve"> </w:t>
       </w:r>
       <w:r>
         <w:rPr>
           <w:i/>
           <w:lang w:val="en-GB"/>
         </w:rPr>
-        <w:t>Menu &gt; File &gt; Open</w:t>
+        <w:t>File &gt; Open</w:t>
       </w:r>
     </w:p>
     <w:p>
@@ -2433,26 +2315,26 @@
           <w:lang w:val="en-GB"/>
         </w:rPr>
         <w:drawing>
-          <wp:anchor behindDoc="0" distT="0" distB="0" distL="0" distR="114300" simplePos="0" locked="0" layoutInCell="0" allowOverlap="1" relativeHeight="10">
+          <wp:anchor behindDoc="0" distT="0" distB="0" distL="0" distR="114300" simplePos="0" locked="0" layoutInCell="0" allowOverlap="1" relativeHeight="9">
             <wp:simplePos x="0" y="0"/>
-            <wp:positionH relativeFrom="margin">
-              <wp:align>left</wp:align>
+            <wp:positionH relativeFrom="column">
+              <wp:posOffset>69850</wp:posOffset>
             </wp:positionH>
             <wp:positionV relativeFrom="paragraph">
-              <wp:posOffset>90170</wp:posOffset>
+              <wp:posOffset>124460</wp:posOffset>
             </wp:positionV>
             <wp:extent cx="1845945" cy="2010410"/>
             <wp:effectExtent l="0" t="0" r="0" b="0"/>
             <wp:wrapThrough wrapText="bothSides">
               <wp:wrapPolygon edited="0">
                 <wp:start x="-62" y="0"/>
-                <wp:lineTo x="-62" y="21424"/>
-                <wp:lineTo x="21350" y="21424"/>
-                <wp:lineTo x="21350" y="0"/>
+                <wp:lineTo x="-62" y="21196"/>
+                <wp:lineTo x="21225" y="21196"/>
+                <wp:lineTo x="21225" y="0"/>
                 <wp:lineTo x="-62" y="0"/>
               </wp:wrapPolygon>
             </wp:wrapThrough>
-            <wp:docPr id="8" name="Grafik 9" descr=""/>
+            <wp:docPr id="7" name="Grafik 9" descr=""/>
             <wp:cNvGraphicFramePr>
               <a:graphicFrameLocks xmlns:a="http://schemas.openxmlformats.org/drawingml/2006/main" noChangeAspect="1"/>
             </wp:cNvGraphicFramePr>
@@ -2460,13 +2342,13 @@
               <a:graphicData uri="http://schemas.openxmlformats.org/drawingml/2006/picture">
                 <pic:pic xmlns:pic="http://schemas.openxmlformats.org/drawingml/2006/picture">
                   <pic:nvPicPr>
-                    <pic:cNvPr id="8" name="Grafik 9" descr=""/>
+                    <pic:cNvPr id="7" name="Grafik 9" descr=""/>
                     <pic:cNvPicPr>
                       <a:picLocks noChangeAspect="1" noChangeArrowheads="1"/>
                     </pic:cNvPicPr>
                   </pic:nvPicPr>
                   <pic:blipFill>
-                    <a:blip r:embed="rId11"/>
+                    <a:blip r:embed="rId9"/>
                     <a:stretch>
                       <a:fillRect/>
                     </a:stretch>
@@ -2511,27 +2393,213 @@
         <w:rPr>
           <w:lang w:val="en-GB"/>
         </w:rPr>
+      </w:r>
+    </w:p>
+    <w:p>
+      <w:pPr>
+        <w:pStyle w:val="Normal"/>
+        <w:rPr>
+          <w:lang w:val="en-GB"/>
+        </w:rPr>
+      </w:pPr>
+      <w:r>
+        <w:rPr>
+          <w:lang w:val="en-GB"/>
+        </w:rPr>
+      </w:r>
+    </w:p>
+    <w:p>
+      <w:pPr>
+        <w:pStyle w:val="Normal"/>
+        <w:rPr>
+          <w:lang w:val="en-GB"/>
+        </w:rPr>
+      </w:pPr>
+      <w:r>
+        <w:rPr>
+          <w:lang w:val="en-GB"/>
+        </w:rPr>
+      </w:r>
+    </w:p>
+    <w:p>
+      <w:pPr>
+        <w:pStyle w:val="Normal"/>
+        <w:rPr>
+          <w:lang w:val="en-GB"/>
+        </w:rPr>
+      </w:pPr>
+      <w:r>
+        <w:rPr>
+          <w:lang w:val="en-GB"/>
+        </w:rPr>
+      </w:r>
+    </w:p>
+    <w:p>
+      <w:pPr>
+        <w:pStyle w:val="Normal"/>
+        <w:rPr>
+          <w:lang w:val="en-GB"/>
+        </w:rPr>
+      </w:pPr>
+      <w:r>
+        <w:rPr>
+          <w:lang w:val="en-GB"/>
+        </w:rPr>
+      </w:r>
+    </w:p>
+    <w:p>
+      <w:pPr>
+        <w:pStyle w:val="Normal"/>
+        <w:rPr>
+          <w:lang w:val="en-GB"/>
+        </w:rPr>
+      </w:pPr>
+      <w:r>
+        <w:rPr>
+          <w:lang w:val="en-GB"/>
+        </w:rPr>
+      </w:r>
+    </w:p>
+    <w:p>
+      <w:pPr>
+        <w:pStyle w:val="Normal"/>
+        <w:rPr>
+          <w:lang w:val="en-GB"/>
+        </w:rPr>
+      </w:pPr>
+      <w:r>
+        <w:rPr>
+          <w:lang w:val="en-GB"/>
+        </w:rPr>
+      </w:r>
+    </w:p>
+    <w:p>
+      <w:pPr>
+        <w:pStyle w:val="Normal"/>
+        <w:rPr>
+          <w:lang w:val="en-GB"/>
+        </w:rPr>
+      </w:pPr>
+      <w:r>
+        <w:rPr>
+          <w:lang w:val="en-GB"/>
+        </w:rPr>
+      </w:r>
+    </w:p>
+    <w:p>
+      <w:pPr>
+        <w:pStyle w:val="Normal"/>
+        <w:rPr>
+          <w:lang w:val="en-GB"/>
+        </w:rPr>
+      </w:pPr>
+      <w:r>
+        <w:rPr>
+          <w:lang w:val="en-GB"/>
+        </w:rPr>
+      </w:r>
+    </w:p>
+    <w:p>
+      <w:pPr>
+        <w:pStyle w:val="Normal"/>
+        <w:rPr>
+          <w:lang w:val="en-GB"/>
+        </w:rPr>
+      </w:pPr>
+      <w:r>
+        <w:rPr>
+          <w:lang w:val="en-GB"/>
+        </w:rPr>
+      </w:r>
+    </w:p>
+    <w:p>
+      <w:pPr>
+        <w:pStyle w:val="Normal"/>
+        <w:rPr>
+          <w:lang w:val="en-GB"/>
+        </w:rPr>
+      </w:pPr>
+      <w:r>
+        <w:rPr>
+          <w:lang w:val="en-GB"/>
+        </w:rPr>
+      </w:r>
+    </w:p>
+    <w:p>
+      <w:pPr>
+        <w:pStyle w:val="Normal"/>
+        <w:rPr>
+          <w:lang w:val="en-GB"/>
+        </w:rPr>
+      </w:pPr>
+      <w:r>
+        <w:rPr>
+          <w:lang w:val="en-GB"/>
+        </w:rPr>
+      </w:r>
+    </w:p>
+    <w:p>
+      <w:pPr>
+        <w:pStyle w:val="ListParagraph"/>
+        <w:numPr>
+          <w:ilvl w:val="0"/>
+          <w:numId w:val="3"/>
+        </w:numPr>
+        <w:rPr>
+          <w:i w:val="false"/>
+          <w:i w:val="false"/>
+          <w:iCs w:val="false"/>
+          <w:lang w:val="en-GB"/>
+        </w:rPr>
+      </w:pPr>
+      <w:r>
+        <w:rPr>
+          <w:i w:val="false"/>
+          <w:iCs w:val="false"/>
+          <w:lang w:val="en-GB"/>
+        </w:rPr>
+        <w:t>You can browse the archive using the navigation tree and see the data in the content area.</w:t>
+      </w:r>
+    </w:p>
+    <w:p>
+      <w:pPr>
+        <w:pStyle w:val="Normal"/>
+        <w:spacing w:lineRule="auto" w:line="259" w:before="0" w:after="160"/>
+        <w:jc w:val="left"/>
+        <w:rPr>
+          <w:lang w:val="en-GB"/>
+        </w:rPr>
+      </w:pPr>
+      <w:r>
+        <w:rPr>
+          <w:lang w:val="en-GB"/>
+        </w:rPr>
+      </w:r>
+    </w:p>
+    <w:p>
+      <w:pPr>
+        <w:pStyle w:val="Normal"/>
+        <w:rPr>
+          <w:lang w:val="en-GB"/>
+        </w:rPr>
+      </w:pPr>
+      <w:r>
+        <w:rPr>
+          <w:lang w:val="en-GB"/>
+        </w:rPr>
         <w:drawing>
-          <wp:anchor behindDoc="0" distT="0" distB="0" distL="114300" distR="0" simplePos="0" locked="0" layoutInCell="0" allowOverlap="1" relativeHeight="11">
+          <wp:anchor behindDoc="0" distT="0" distB="0" distL="114300" distR="0" simplePos="0" locked="0" layoutInCell="0" allowOverlap="1" relativeHeight="10">
             <wp:simplePos x="0" y="0"/>
-            <wp:positionH relativeFrom="margin">
-              <wp:align>right</wp:align>
+            <wp:positionH relativeFrom="column">
+              <wp:posOffset>-10795</wp:posOffset>
             </wp:positionH>
             <wp:positionV relativeFrom="paragraph">
-              <wp:posOffset>223520</wp:posOffset>
+              <wp:posOffset>-93345</wp:posOffset>
             </wp:positionV>
             <wp:extent cx="4507865" cy="3009900"/>
             <wp:effectExtent l="0" t="0" r="0" b="0"/>
-            <wp:wrapThrough wrapText="bothSides">
-              <wp:wrapPolygon edited="0">
-                <wp:start x="-24" y="0"/>
-                <wp:lineTo x="-24" y="21429"/>
-                <wp:lineTo x="21525" y="21429"/>
-                <wp:lineTo x="21525" y="0"/>
-                <wp:lineTo x="-24" y="0"/>
-              </wp:wrapPolygon>
-            </wp:wrapThrough>
-            <wp:docPr id="9" name="Grafik 8" descr=""/>
+            <wp:wrapTopAndBottom/>
+            <wp:docPr id="8" name="Grafik 8" descr=""/>
             <wp:cNvGraphicFramePr>
               <a:graphicFrameLocks xmlns:a="http://schemas.openxmlformats.org/drawingml/2006/main" noChangeAspect="1"/>
             </wp:cNvGraphicFramePr>
@@ -2539,13 +2607,13 @@
               <a:graphicData uri="http://schemas.openxmlformats.org/drawingml/2006/picture">
                 <pic:pic xmlns:pic="http://schemas.openxmlformats.org/drawingml/2006/picture">
                   <pic:nvPicPr>
-                    <pic:cNvPr id="9" name="Grafik 8" descr=""/>
+                    <pic:cNvPr id="8" name="Grafik 8" descr=""/>
                     <pic:cNvPicPr>
                       <a:picLocks noChangeAspect="1" noChangeArrowheads="1"/>
                     </pic:cNvPicPr>
                   </pic:nvPicPr>
                   <pic:blipFill>
-                    <a:blip r:embed="rId12"/>
+                    <a:blip r:embed="rId10"/>
                     <a:stretch>
                       <a:fillRect/>
                     </a:stretch>
@@ -2568,136 +2636,6 @@
     </w:p>
     <w:p>
       <w:pPr>
-        <w:pStyle w:val="Normal"/>
-        <w:rPr>
-          <w:lang w:val="en-GB"/>
-        </w:rPr>
-      </w:pPr>
-      <w:r>
-        <w:rPr>
-          <w:lang w:val="en-GB"/>
-        </w:rPr>
-      </w:r>
-    </w:p>
-    <w:p>
-      <w:pPr>
-        <w:pStyle w:val="Normal"/>
-        <w:rPr>
-          <w:lang w:val="en-GB"/>
-        </w:rPr>
-      </w:pPr>
-      <w:r>
-        <w:rPr>
-          <w:lang w:val="en-GB"/>
-        </w:rPr>
-      </w:r>
-    </w:p>
-    <w:p>
-      <w:pPr>
-        <w:pStyle w:val="Normal"/>
-        <w:rPr>
-          <w:lang w:val="en-GB"/>
-        </w:rPr>
-      </w:pPr>
-      <w:r>
-        <w:rPr>
-          <w:lang w:val="en-GB"/>
-        </w:rPr>
-      </w:r>
-    </w:p>
-    <w:p>
-      <w:pPr>
-        <w:pStyle w:val="Normal"/>
-        <w:rPr>
-          <w:lang w:val="en-GB"/>
-        </w:rPr>
-      </w:pPr>
-      <w:r>
-        <w:rPr>
-          <w:lang w:val="en-GB"/>
-        </w:rPr>
-      </w:r>
-    </w:p>
-    <w:p>
-      <w:pPr>
-        <w:pStyle w:val="Normal"/>
-        <w:rPr>
-          <w:lang w:val="en-GB"/>
-        </w:rPr>
-      </w:pPr>
-      <w:r>
-        <w:rPr>
-          <w:lang w:val="en-GB"/>
-        </w:rPr>
-      </w:r>
-    </w:p>
-    <w:p>
-      <w:pPr>
-        <w:pStyle w:val="Normal"/>
-        <w:rPr>
-          <w:lang w:val="en-GB"/>
-        </w:rPr>
-      </w:pPr>
-      <w:r>
-        <w:rPr>
-          <w:lang w:val="en-GB"/>
-        </w:rPr>
-      </w:r>
-    </w:p>
-    <w:p>
-      <w:pPr>
-        <w:pStyle w:val="Normal"/>
-        <w:rPr>
-          <w:lang w:val="en-GB"/>
-        </w:rPr>
-      </w:pPr>
-      <w:r>
-        <w:rPr>
-          <w:lang w:val="en-GB"/>
-        </w:rPr>
-      </w:r>
-    </w:p>
-    <w:p>
-      <w:pPr>
-        <w:pStyle w:val="Normal"/>
-        <w:rPr>
-          <w:lang w:val="en-GB"/>
-        </w:rPr>
-      </w:pPr>
-      <w:r>
-        <w:rPr>
-          <w:lang w:val="en-GB"/>
-        </w:rPr>
-      </w:r>
-    </w:p>
-    <w:p>
-      <w:pPr>
-        <w:pStyle w:val="Normal"/>
-        <w:rPr>
-          <w:lang w:val="en-GB"/>
-        </w:rPr>
-      </w:pPr>
-      <w:r>
-        <w:rPr>
-          <w:lang w:val="en-GB"/>
-        </w:rPr>
-      </w:r>
-    </w:p>
-    <w:p>
-      <w:pPr>
-        <w:pStyle w:val="Normal"/>
-        <w:rPr>
-          <w:lang w:val="en-GB"/>
-        </w:rPr>
-      </w:pPr>
-      <w:r>
-        <w:rPr>
-          <w:lang w:val="en-GB"/>
-        </w:rPr>
-      </w:r>
-    </w:p>
-    <w:p>
-      <w:pPr>
         <w:pStyle w:val="ListParagraph"/>
         <w:numPr>
           <w:ilvl w:val="0"/>
@@ -2711,14 +2649,20 @@
         <w:rPr>
           <w:lang w:val="en-GB"/>
         </w:rPr>
-        <w:t xml:space="preserve">Select your preferred language under </w:t>
+        <w:t>The user manual is available at</w:t>
+      </w:r>
+      <w:r>
+        <w:rPr>
+          <w:lang w:val="en-GB"/>
+        </w:rPr>
+        <w:t xml:space="preserve"> </w:t>
       </w:r>
       <w:r>
         <w:rPr>
           <w:i/>
           <w:lang w:val="en-GB"/>
         </w:rPr>
-        <w:t>Menu &gt; Tools &gt; Language</w:t>
+        <w:t xml:space="preserve">? &gt; Help. </w:t>
       </w:r>
     </w:p>
     <w:p>
@@ -2733,26 +2677,26 @@
           <w:lang w:val="en-GB"/>
         </w:rPr>
         <w:drawing>
-          <wp:anchor behindDoc="0" distT="0" distB="0" distL="0" distR="114300" simplePos="0" locked="0" layoutInCell="0" allowOverlap="1" relativeHeight="13">
+          <wp:anchor behindDoc="0" distT="0" distB="0" distL="0" distR="114300" simplePos="0" locked="0" layoutInCell="0" allowOverlap="1" relativeHeight="7">
             <wp:simplePos x="0" y="0"/>
-            <wp:positionH relativeFrom="margin">
-              <wp:align>left</wp:align>
+            <wp:positionH relativeFrom="column">
+              <wp:posOffset>0</wp:posOffset>
             </wp:positionH>
             <wp:positionV relativeFrom="paragraph">
-              <wp:posOffset>81280</wp:posOffset>
+              <wp:posOffset>148590</wp:posOffset>
             </wp:positionV>
-            <wp:extent cx="2277110" cy="1782445"/>
+            <wp:extent cx="2233930" cy="1444625"/>
             <wp:effectExtent l="0" t="0" r="0" b="0"/>
             <wp:wrapThrough wrapText="bothSides">
               <wp:wrapPolygon edited="0">
-                <wp:start x="-66" y="0"/>
-                <wp:lineTo x="-66" y="21365"/>
-                <wp:lineTo x="21466" y="21365"/>
-                <wp:lineTo x="21466" y="0"/>
-                <wp:lineTo x="-66" y="0"/>
+                <wp:start x="-81" y="0"/>
+                <wp:lineTo x="-81" y="21017"/>
+                <wp:lineTo x="21191" y="21017"/>
+                <wp:lineTo x="21191" y="0"/>
+                <wp:lineTo x="-81" y="0"/>
               </wp:wrapPolygon>
             </wp:wrapThrough>
-            <wp:docPr id="10" name="Grafik 15" descr=""/>
+            <wp:docPr id="9" name="Grafik 16" descr=""/>
             <wp:cNvGraphicFramePr>
               <a:graphicFrameLocks xmlns:a="http://schemas.openxmlformats.org/drawingml/2006/main" noChangeAspect="1"/>
             </wp:cNvGraphicFramePr>
@@ -2760,281 +2704,13 @@
               <a:graphicData uri="http://schemas.openxmlformats.org/drawingml/2006/picture">
                 <pic:pic xmlns:pic="http://schemas.openxmlformats.org/drawingml/2006/picture">
                   <pic:nvPicPr>
-                    <pic:cNvPr id="10" name="Grafik 15" descr=""/>
+                    <pic:cNvPr id="9" name="Grafik 16" descr=""/>
                     <pic:cNvPicPr>
                       <a:picLocks noChangeAspect="1" noChangeArrowheads="1"/>
                     </pic:cNvPicPr>
                   </pic:nvPicPr>
                   <pic:blipFill>
-                    <a:blip r:embed="rId13"/>
-                    <a:stretch>
-                      <a:fillRect/>
-                    </a:stretch>
-                  </pic:blipFill>
-                  <pic:spPr bwMode="auto">
-                    <a:xfrm>
-                      <a:off x="0" y="0"/>
-                      <a:ext cx="2277110" cy="1782445"/>
-                    </a:xfrm>
-                    <a:prstGeom prst="rect">
-                      <a:avLst/>
-                    </a:prstGeom>
-                  </pic:spPr>
-                </pic:pic>
-              </a:graphicData>
-            </a:graphic>
-          </wp:anchor>
-        </w:drawing>
-      </w:r>
-    </w:p>
-    <w:p>
-      <w:pPr>
-        <w:pStyle w:val="Normal"/>
-        <w:rPr>
-          <w:lang w:val="en-GB"/>
-        </w:rPr>
-      </w:pPr>
-      <w:r>
-        <w:rPr>
-          <w:lang w:val="en-GB"/>
-        </w:rPr>
-      </w:r>
-    </w:p>
-    <w:p>
-      <w:pPr>
-        <w:pStyle w:val="Normal"/>
-        <w:spacing w:lineRule="auto" w:line="259" w:before="0" w:after="160"/>
-        <w:jc w:val="left"/>
-        <w:rPr>
-          <w:lang w:val="en-GB"/>
-        </w:rPr>
-      </w:pPr>
-      <w:r>
-        <w:rPr>
-          <w:lang w:val="en-GB"/>
-        </w:rPr>
-      </w:r>
-    </w:p>
-    <w:p>
-      <w:pPr>
-        <w:pStyle w:val="Normal"/>
-        <w:rPr>
-          <w:lang w:val="en-GB"/>
-        </w:rPr>
-      </w:pPr>
-      <w:r>
-        <w:rPr>
-          <w:lang w:val="en-GB"/>
-        </w:rPr>
-      </w:r>
-    </w:p>
-    <w:p>
-      <w:pPr>
-        <w:pStyle w:val="Normal"/>
-        <w:rPr>
-          <w:lang w:val="en-GB"/>
-        </w:rPr>
-      </w:pPr>
-      <w:r>
-        <w:rPr>
-          <w:lang w:val="en-GB"/>
-        </w:rPr>
-      </w:r>
-    </w:p>
-    <w:p>
-      <w:pPr>
-        <w:pStyle w:val="Normal"/>
-        <w:rPr>
-          <w:lang w:val="en-GB"/>
-        </w:rPr>
-      </w:pPr>
-      <w:r>
-        <w:rPr>
-          <w:lang w:val="en-GB"/>
-        </w:rPr>
-      </w:r>
-    </w:p>
-    <w:p>
-      <w:pPr>
-        <w:pStyle w:val="Normal"/>
-        <w:rPr>
-          <w:lang w:val="en-GB"/>
-        </w:rPr>
-      </w:pPr>
-      <w:r>
-        <w:rPr>
-          <w:lang w:val="en-GB"/>
-        </w:rPr>
-      </w:r>
-    </w:p>
-    <w:p>
-      <w:pPr>
-        <w:pStyle w:val="Normal"/>
-        <w:rPr>
-          <w:lang w:val="en-GB"/>
-        </w:rPr>
-      </w:pPr>
-      <w:r>
-        <w:rPr>
-          <w:lang w:val="en-GB"/>
-        </w:rPr>
-      </w:r>
-    </w:p>
-    <w:p>
-      <w:pPr>
-        <w:pStyle w:val="Normal"/>
-        <w:rPr>
-          <w:lang w:val="en-GB"/>
-        </w:rPr>
-      </w:pPr>
-      <w:r>
-        <w:rPr>
-          <w:lang w:val="en-GB"/>
-        </w:rPr>
-      </w:r>
-    </w:p>
-    <w:p>
-      <w:pPr>
-        <w:pStyle w:val="Normal"/>
-        <w:rPr>
-          <w:lang w:val="en-GB"/>
-        </w:rPr>
-      </w:pPr>
-      <w:r>
-        <w:rPr>
-          <w:lang w:val="en-GB"/>
-        </w:rPr>
-      </w:r>
-    </w:p>
-    <w:p>
-      <w:pPr>
-        <w:pStyle w:val="Normal"/>
-        <w:rPr>
-          <w:lang w:val="en-GB"/>
-        </w:rPr>
-      </w:pPr>
-      <w:r>
-        <w:rPr>
-          <w:lang w:val="en-GB"/>
-        </w:rPr>
-      </w:r>
-    </w:p>
-    <w:p>
-      <w:pPr>
-        <w:pStyle w:val="Normal"/>
-        <w:rPr>
-          <w:lang w:val="en-GB"/>
-        </w:rPr>
-      </w:pPr>
-      <w:r>
-        <w:rPr>
-          <w:lang w:val="en-GB"/>
-        </w:rPr>
-      </w:r>
-    </w:p>
-    <w:p>
-      <w:pPr>
-        <w:pStyle w:val="Normal"/>
-        <w:rPr>
-          <w:lang w:val="en-GB"/>
-        </w:rPr>
-      </w:pPr>
-      <w:r>
-        <w:rPr>
-          <w:lang w:val="en-GB"/>
-        </w:rPr>
-      </w:r>
-    </w:p>
-    <w:p>
-      <w:pPr>
-        <w:pStyle w:val="Normal"/>
-        <w:rPr>
-          <w:lang w:val="en-GB"/>
-        </w:rPr>
-      </w:pPr>
-      <w:r>
-        <w:rPr>
-          <w:lang w:val="en-GB"/>
-        </w:rPr>
-      </w:r>
-    </w:p>
-    <w:p>
-      <w:pPr>
-        <w:pStyle w:val="ListParagraph"/>
-        <w:numPr>
-          <w:ilvl w:val="0"/>
-          <w:numId w:val="3"/>
-        </w:numPr>
-        <w:rPr>
-          <w:lang w:val="en-GB"/>
-        </w:rPr>
-      </w:pPr>
-      <w:r>
-        <w:rPr>
-          <w:lang w:val="en-GB"/>
-        </w:rPr>
-        <w:t xml:space="preserve">You can find the extensive user manual under </w:t>
-      </w:r>
-      <w:r>
-        <w:rPr>
-          <w:i/>
-          <w:lang w:val="en-GB"/>
-        </w:rPr>
-        <w:t xml:space="preserve">Menu &gt; ? &gt; Help. </w:t>
-      </w:r>
-      <w:r>
-        <w:rPr>
-          <w:lang w:val="en-GB"/>
-        </w:rPr>
-        <w:t>This will help you with all further steps while using SIARD Suite</w:t>
-      </w:r>
-    </w:p>
-    <w:p>
-      <w:pPr>
-        <w:pStyle w:val="Normal"/>
-        <w:rPr>
-          <w:lang w:val="en-GB"/>
-        </w:rPr>
-      </w:pPr>
-      <w:r>
-        <w:rPr>
-          <w:lang w:val="en-GB"/>
-        </w:rPr>
-        <w:drawing>
-          <wp:anchor behindDoc="0" distT="0" distB="0" distL="0" distR="114300" simplePos="0" locked="0" layoutInCell="0" allowOverlap="1" relativeHeight="8">
-            <wp:simplePos x="0" y="0"/>
-            <wp:positionH relativeFrom="margin">
-              <wp:align>left</wp:align>
-            </wp:positionH>
-            <wp:positionV relativeFrom="paragraph">
-              <wp:posOffset>36195</wp:posOffset>
-            </wp:positionV>
-            <wp:extent cx="2233930" cy="1444625"/>
-            <wp:effectExtent l="0" t="0" r="0" b="0"/>
-            <wp:wrapThrough wrapText="bothSides">
-              <wp:wrapPolygon edited="0">
-                <wp:start x="-81" y="0"/>
-                <wp:lineTo x="-81" y="21267"/>
-                <wp:lineTo x="21355" y="21267"/>
-                <wp:lineTo x="21355" y="0"/>
-                <wp:lineTo x="-81" y="0"/>
-              </wp:wrapPolygon>
-            </wp:wrapThrough>
-            <wp:docPr id="11" name="Grafik 16" descr=""/>
-            <wp:cNvGraphicFramePr>
-              <a:graphicFrameLocks xmlns:a="http://schemas.openxmlformats.org/drawingml/2006/main" noChangeAspect="1"/>
-            </wp:cNvGraphicFramePr>
-            <a:graphic xmlns:a="http://schemas.openxmlformats.org/drawingml/2006/main">
-              <a:graphicData uri="http://schemas.openxmlformats.org/drawingml/2006/picture">
-                <pic:pic xmlns:pic="http://schemas.openxmlformats.org/drawingml/2006/picture">
-                  <pic:nvPicPr>
-                    <pic:cNvPr id="11" name="Grafik 16" descr=""/>
-                    <pic:cNvPicPr>
-                      <a:picLocks noChangeAspect="1" noChangeArrowheads="1"/>
-                    </pic:cNvPicPr>
-                  </pic:nvPicPr>
-                  <pic:blipFill>
-                    <a:blip r:embed="rId14"/>
+                    <a:blip r:embed="rId11"/>
                     <a:stretch>
                       <a:fillRect/>
                     </a:stretch>
@@ -3160,8 +2836,8 @@
       </w:r>
     </w:p>
     <w:sectPr>
-      <w:headerReference w:type="default" r:id="rId15"/>
-      <w:footerReference w:type="default" r:id="rId16"/>
+      <w:headerReference w:type="default" r:id="rId12"/>
+      <w:footerReference w:type="default" r:id="rId13"/>
       <w:type w:val="nextPage"/>
       <w:pgSz w:w="11906" w:h="16838"/>
       <w:pgMar w:left="1417" w:right="1417" w:gutter="0" w:header="708" w:top="1417" w:footer="708" w:bottom="1134"/>
@@ -3182,7 +2858,7 @@
         <w:docPartGallery w:val="Page Numbers (Bottom of Page)"/>
         <w:docPartUnique w:val="true"/>
       </w:docPartObj>
-      <w:id w:val="1784437649"/>
+      <w:id w:val="1142577623"/>
     </w:sdtPr>
     <w:sdtContent>
       <w:p>
@@ -3213,7 +2889,7 @@
             <w:szCs w:val="16"/>
             <w:bCs/>
           </w:rPr>
-          <w:instrText xml:space="preserve"> PAGE \* ARABIC </w:instrText>
+          <w:instrText xml:space="preserve"> PAGE </w:instrText>
         </w:r>
         <w:r>
           <w:rPr>
@@ -3229,7 +2905,7 @@
             <w:szCs w:val="16"/>
             <w:bCs/>
           </w:rPr>
-          <w:t>4</w:t>
+          <w:t>5</w:t>
         </w:r>
         <w:r>
           <w:rPr>
@@ -3261,7 +2937,7 @@
             <w:szCs w:val="16"/>
             <w:bCs/>
           </w:rPr>
-          <w:instrText xml:space="preserve"> NUMPAGES \* ARABIC </w:instrText>
+          <w:instrText xml:space="preserve"> NUMPAGES </w:instrText>
         </w:r>
         <w:r>
           <w:rPr>
@@ -3277,7 +2953,7 @@
             <w:szCs w:val="16"/>
             <w:bCs/>
           </w:rPr>
-          <w:t>6</w:t>
+          <w:t>5</w:t>
         </w:r>
         <w:r>
           <w:rPr>
@@ -3345,7 +3021,7 @@
               <wp:inline distT="0" distB="0" distL="0" distR="0">
                 <wp:extent cx="2032000" cy="664210"/>
                 <wp:effectExtent l="0" t="0" r="0" b="0"/>
-                <wp:docPr id="12" name="logo.png" descr="logo.png"/>
+                <wp:docPr id="10" name="logo.png" descr="logo.png"/>
                 <wp:cNvGraphicFramePr>
                   <a:graphicFrameLocks xmlns:a="http://schemas.openxmlformats.org/drawingml/2006/main" noChangeAspect="1"/>
                 </wp:cNvGraphicFramePr>
@@ -3353,7 +3029,7 @@
                   <a:graphicData uri="http://schemas.openxmlformats.org/drawingml/2006/picture">
                     <pic:pic xmlns:pic="http://schemas.openxmlformats.org/drawingml/2006/picture">
                       <pic:nvPicPr>
-                        <pic:cNvPr id="12" name="logo.png" descr="logo.png"/>
+                        <pic:cNvPr id="10" name="logo.png" descr="logo.png"/>
                         <pic:cNvPicPr>
                           <a:picLocks noChangeAspect="1" noChangeArrowheads="1"/>
                         </pic:cNvPicPr>
@@ -3595,6 +3271,116 @@
       <w:lvlText w:val=""/>
       <w:lvlJc w:val="left"/>
       <w:pPr>
+        <w:ind w:left="360" w:hanging="360"/>
+      </w:pPr>
+      <w:rPr>
+        <w:rFonts w:ascii="Symbol" w:hAnsi="Symbol" w:cs="Symbol" w:hint="default"/>
+      </w:rPr>
+    </w:lvl>
+    <w:lvl w:ilvl="1">
+      <w:start w:val="1"/>
+      <w:numFmt w:val="bullet"/>
+      <w:lvlText w:val="o"/>
+      <w:lvlJc w:val="left"/>
+      <w:pPr>
+        <w:ind w:left="1080" w:hanging="360"/>
+      </w:pPr>
+      <w:rPr>
+        <w:rFonts w:ascii="Courier New" w:hAnsi="Courier New" w:cs="Courier New" w:hint="default"/>
+      </w:rPr>
+    </w:lvl>
+    <w:lvl w:ilvl="2">
+      <w:start w:val="1"/>
+      <w:numFmt w:val="bullet"/>
+      <w:lvlText w:val=""/>
+      <w:lvlJc w:val="left"/>
+      <w:pPr>
+        <w:ind w:left="1800" w:hanging="360"/>
+      </w:pPr>
+      <w:rPr>
+        <w:rFonts w:ascii="Wingdings" w:hAnsi="Wingdings" w:cs="Wingdings" w:hint="default"/>
+      </w:rPr>
+    </w:lvl>
+    <w:lvl w:ilvl="3">
+      <w:start w:val="1"/>
+      <w:numFmt w:val="bullet"/>
+      <w:lvlText w:val=""/>
+      <w:lvlJc w:val="left"/>
+      <w:pPr>
+        <w:ind w:left="2520" w:hanging="360"/>
+      </w:pPr>
+      <w:rPr>
+        <w:rFonts w:ascii="Symbol" w:hAnsi="Symbol" w:cs="Symbol" w:hint="default"/>
+      </w:rPr>
+    </w:lvl>
+    <w:lvl w:ilvl="4">
+      <w:start w:val="1"/>
+      <w:numFmt w:val="bullet"/>
+      <w:lvlText w:val="o"/>
+      <w:lvlJc w:val="left"/>
+      <w:pPr>
+        <w:ind w:left="3240" w:hanging="360"/>
+      </w:pPr>
+      <w:rPr>
+        <w:rFonts w:ascii="Courier New" w:hAnsi="Courier New" w:cs="Courier New" w:hint="default"/>
+      </w:rPr>
+    </w:lvl>
+    <w:lvl w:ilvl="5">
+      <w:start w:val="1"/>
+      <w:numFmt w:val="bullet"/>
+      <w:lvlText w:val=""/>
+      <w:lvlJc w:val="left"/>
+      <w:pPr>
+        <w:ind w:left="3960" w:hanging="360"/>
+      </w:pPr>
+      <w:rPr>
+        <w:rFonts w:ascii="Wingdings" w:hAnsi="Wingdings" w:cs="Wingdings" w:hint="default"/>
+      </w:rPr>
+    </w:lvl>
+    <w:lvl w:ilvl="6">
+      <w:start w:val="1"/>
+      <w:numFmt w:val="bullet"/>
+      <w:lvlText w:val=""/>
+      <w:lvlJc w:val="left"/>
+      <w:pPr>
+        <w:ind w:left="4680" w:hanging="360"/>
+      </w:pPr>
+      <w:rPr>
+        <w:rFonts w:ascii="Symbol" w:hAnsi="Symbol" w:cs="Symbol" w:hint="default"/>
+      </w:rPr>
+    </w:lvl>
+    <w:lvl w:ilvl="7">
+      <w:start w:val="1"/>
+      <w:numFmt w:val="bullet"/>
+      <w:lvlText w:val="o"/>
+      <w:lvlJc w:val="left"/>
+      <w:pPr>
+        <w:ind w:left="5400" w:hanging="360"/>
+      </w:pPr>
+      <w:rPr>
+        <w:rFonts w:ascii="Courier New" w:hAnsi="Courier New" w:cs="Courier New" w:hint="default"/>
+      </w:rPr>
+    </w:lvl>
+    <w:lvl w:ilvl="8">
+      <w:start w:val="1"/>
+      <w:numFmt w:val="bullet"/>
+      <w:lvlText w:val=""/>
+      <w:lvlJc w:val="left"/>
+      <w:pPr>
+        <w:ind w:left="6120" w:hanging="360"/>
+      </w:pPr>
+      <w:rPr>
+        <w:rFonts w:ascii="Wingdings" w:hAnsi="Wingdings" w:cs="Wingdings" w:hint="default"/>
+      </w:rPr>
+    </w:lvl>
+  </w:abstractNum>
+  <w:abstractNum w:abstractNumId="3">
+    <w:lvl w:ilvl="0">
+      <w:start w:val="1"/>
+      <w:numFmt w:val="bullet"/>
+      <w:lvlText w:val=""/>
+      <w:lvlJc w:val="left"/>
+      <w:pPr>
         <w:tabs>
           <w:tab w:val="num" w:pos="0"/>
         </w:tabs>
@@ -3725,7 +3511,7 @@
       </w:rPr>
     </w:lvl>
   </w:abstractNum>
-  <w:abstractNum w:abstractNumId="3">
+  <w:abstractNum w:abstractNumId="4">
     <w:lvl w:ilvl="0">
       <w:start w:val="1"/>
       <w:numFmt w:val="bullet"/>
@@ -3733,7 +3519,7 @@
       <w:lvlJc w:val="left"/>
       <w:pPr>
         <w:tabs>
-          <w:tab w:val="num" w:pos="0"/>
+          <w:tab w:val="num" w:pos="720"/>
         </w:tabs>
         <w:ind w:left="720" w:hanging="360"/>
       </w:pPr>
@@ -3744,31 +3530,31 @@
     <w:lvl w:ilvl="1">
       <w:start w:val="1"/>
       <w:numFmt w:val="bullet"/>
-      <w:lvlText w:val="o"/>
+      <w:lvlText w:val="◦"/>
       <w:lvlJc w:val="left"/>
       <w:pPr>
         <w:tabs>
-          <w:tab w:val="num" w:pos="0"/>
+          <w:tab w:val="num" w:pos="1080"/>
+        </w:tabs>
+        <w:ind w:left="1080" w:hanging="360"/>
+      </w:pPr>
+      <w:rPr>
+        <w:rFonts w:ascii="OpenSymbol" w:hAnsi="OpenSymbol" w:cs="OpenSymbol" w:hint="default"/>
+      </w:rPr>
+    </w:lvl>
+    <w:lvl w:ilvl="2">
+      <w:start w:val="1"/>
+      <w:numFmt w:val="bullet"/>
+      <w:lvlText w:val="▪"/>
+      <w:lvlJc w:val="left"/>
+      <w:pPr>
+        <w:tabs>
+          <w:tab w:val="num" w:pos="1440"/>
         </w:tabs>
         <w:ind w:left="1440" w:hanging="360"/>
       </w:pPr>
       <w:rPr>
-        <w:rFonts w:ascii="Courier New" w:hAnsi="Courier New" w:cs="Courier New" w:hint="default"/>
-      </w:rPr>
-    </w:lvl>
-    <w:lvl w:ilvl="2">
-      <w:start w:val="1"/>
-      <w:numFmt w:val="bullet"/>
-      <w:lvlText w:val=""/>
-      <w:lvlJc w:val="left"/>
-      <w:pPr>
-        <w:tabs>
-          <w:tab w:val="num" w:pos="0"/>
-        </w:tabs>
-        <w:ind w:left="2160" w:hanging="360"/>
-      </w:pPr>
-      <w:rPr>
-        <w:rFonts w:ascii="Wingdings" w:hAnsi="Wingdings" w:cs="Wingdings" w:hint="default"/>
+        <w:rFonts w:ascii="OpenSymbol" w:hAnsi="OpenSymbol" w:cs="OpenSymbol" w:hint="default"/>
       </w:rPr>
     </w:lvl>
     <w:lvl w:ilvl="3">
@@ -3778,9 +3564,9 @@
       <w:lvlJc w:val="left"/>
       <w:pPr>
         <w:tabs>
-          <w:tab w:val="num" w:pos="0"/>
+          <w:tab w:val="num" w:pos="1800"/>
         </w:tabs>
-        <w:ind w:left="2880" w:hanging="360"/>
+        <w:ind w:left="1800" w:hanging="360"/>
       </w:pPr>
       <w:rPr>
         <w:rFonts w:ascii="Symbol" w:hAnsi="Symbol" w:cs="Symbol" w:hint="default"/>
@@ -3789,31 +3575,31 @@
     <w:lvl w:ilvl="4">
       <w:start w:val="1"/>
       <w:numFmt w:val="bullet"/>
-      <w:lvlText w:val="o"/>
+      <w:lvlText w:val="◦"/>
       <w:lvlJc w:val="left"/>
       <w:pPr>
         <w:tabs>
-          <w:tab w:val="num" w:pos="0"/>
+          <w:tab w:val="num" w:pos="2160"/>
         </w:tabs>
-        <w:ind w:left="3600" w:hanging="360"/>
+        <w:ind w:left="2160" w:hanging="360"/>
       </w:pPr>
       <w:rPr>
-        <w:rFonts w:ascii="Courier New" w:hAnsi="Courier New" w:cs="Courier New" w:hint="default"/>
+        <w:rFonts w:ascii="OpenSymbol" w:hAnsi="OpenSymbol" w:cs="OpenSymbol" w:hint="default"/>
       </w:rPr>
     </w:lvl>
     <w:lvl w:ilvl="5">
       <w:start w:val="1"/>
       <w:numFmt w:val="bullet"/>
-      <w:lvlText w:val=""/>
+      <w:lvlText w:val="▪"/>
       <w:lvlJc w:val="left"/>
       <w:pPr>
         <w:tabs>
-          <w:tab w:val="num" w:pos="0"/>
+          <w:tab w:val="num" w:pos="2520"/>
         </w:tabs>
-        <w:ind w:left="4320" w:hanging="360"/>
+        <w:ind w:left="2520" w:hanging="360"/>
       </w:pPr>
       <w:rPr>
-        <w:rFonts w:ascii="Wingdings" w:hAnsi="Wingdings" w:cs="Wingdings" w:hint="default"/>
+        <w:rFonts w:ascii="OpenSymbol" w:hAnsi="OpenSymbol" w:cs="OpenSymbol" w:hint="default"/>
       </w:rPr>
     </w:lvl>
     <w:lvl w:ilvl="6">
@@ -3823,9 +3609,9 @@
       <w:lvlJc w:val="left"/>
       <w:pPr>
         <w:tabs>
-          <w:tab w:val="num" w:pos="0"/>
+          <w:tab w:val="num" w:pos="2880"/>
         </w:tabs>
-        <w:ind w:left="5040" w:hanging="360"/>
+        <w:ind w:left="2880" w:hanging="360"/>
       </w:pPr>
       <w:rPr>
         <w:rFonts w:ascii="Symbol" w:hAnsi="Symbol" w:cs="Symbol" w:hint="default"/>
@@ -3834,35 +3620,35 @@
     <w:lvl w:ilvl="7">
       <w:start w:val="1"/>
       <w:numFmt w:val="bullet"/>
-      <w:lvlText w:val="o"/>
+      <w:lvlText w:val="◦"/>
       <w:lvlJc w:val="left"/>
       <w:pPr>
         <w:tabs>
-          <w:tab w:val="num" w:pos="0"/>
+          <w:tab w:val="num" w:pos="3240"/>
         </w:tabs>
-        <w:ind w:left="5760" w:hanging="360"/>
+        <w:ind w:left="3240" w:hanging="360"/>
       </w:pPr>
       <w:rPr>
-        <w:rFonts w:ascii="Courier New" w:hAnsi="Courier New" w:cs="Courier New" w:hint="default"/>
+        <w:rFonts w:ascii="OpenSymbol" w:hAnsi="OpenSymbol" w:cs="OpenSymbol" w:hint="default"/>
       </w:rPr>
     </w:lvl>
     <w:lvl w:ilvl="8">
       <w:start w:val="1"/>
       <w:numFmt w:val="bullet"/>
-      <w:lvlText w:val=""/>
+      <w:lvlText w:val="▪"/>
       <w:lvlJc w:val="left"/>
       <w:pPr>
         <w:tabs>
-          <w:tab w:val="num" w:pos="0"/>
+          <w:tab w:val="num" w:pos="3600"/>
         </w:tabs>
-        <w:ind w:left="6480" w:hanging="360"/>
+        <w:ind w:left="3600" w:hanging="360"/>
       </w:pPr>
       <w:rPr>
-        <w:rFonts w:ascii="Wingdings" w:hAnsi="Wingdings" w:cs="Wingdings" w:hint="default"/>
+        <w:rFonts w:ascii="OpenSymbol" w:hAnsi="OpenSymbol" w:cs="OpenSymbol" w:hint="default"/>
       </w:rPr>
     </w:lvl>
   </w:abstractNum>
-  <w:abstractNum w:abstractNumId="4">
+  <w:abstractNum w:abstractNumId="5">
     <w:lvl w:ilvl="0">
       <w:start w:val="1"/>
       <w:numFmt w:val="bullet"/>
@@ -3870,7 +3656,7 @@
       <w:lvlJc w:val="left"/>
       <w:pPr>
         <w:tabs>
-          <w:tab w:val="num" w:pos="0"/>
+          <w:tab w:val="num" w:pos="720"/>
         </w:tabs>
         <w:ind w:left="720" w:hanging="360"/>
       </w:pPr>
@@ -3881,31 +3667,31 @@
     <w:lvl w:ilvl="1">
       <w:start w:val="1"/>
       <w:numFmt w:val="bullet"/>
-      <w:lvlText w:val="o"/>
+      <w:lvlText w:val="◦"/>
       <w:lvlJc w:val="left"/>
       <w:pPr>
         <w:tabs>
-          <w:tab w:val="num" w:pos="0"/>
+          <w:tab w:val="num" w:pos="1080"/>
+        </w:tabs>
+        <w:ind w:left="1080" w:hanging="360"/>
+      </w:pPr>
+      <w:rPr>
+        <w:rFonts w:ascii="OpenSymbol" w:hAnsi="OpenSymbol" w:cs="OpenSymbol" w:hint="default"/>
+      </w:rPr>
+    </w:lvl>
+    <w:lvl w:ilvl="2">
+      <w:start w:val="1"/>
+      <w:numFmt w:val="bullet"/>
+      <w:lvlText w:val="▪"/>
+      <w:lvlJc w:val="left"/>
+      <w:pPr>
+        <w:tabs>
+          <w:tab w:val="num" w:pos="1440"/>
         </w:tabs>
         <w:ind w:left="1440" w:hanging="360"/>
       </w:pPr>
       <w:rPr>
-        <w:rFonts w:ascii="Courier New" w:hAnsi="Courier New" w:cs="Courier New" w:hint="default"/>
-      </w:rPr>
-    </w:lvl>
-    <w:lvl w:ilvl="2">
-      <w:start w:val="1"/>
-      <w:numFmt w:val="bullet"/>
-      <w:lvlText w:val=""/>
-      <w:lvlJc w:val="left"/>
-      <w:pPr>
-        <w:tabs>
-          <w:tab w:val="num" w:pos="0"/>
-        </w:tabs>
-        <w:ind w:left="2160" w:hanging="360"/>
-      </w:pPr>
-      <w:rPr>
-        <w:rFonts w:ascii="Wingdings" w:hAnsi="Wingdings" w:cs="Wingdings" w:hint="default"/>
+        <w:rFonts w:ascii="OpenSymbol" w:hAnsi="OpenSymbol" w:cs="OpenSymbol" w:hint="default"/>
       </w:rPr>
     </w:lvl>
     <w:lvl w:ilvl="3">
@@ -3915,9 +3701,9 @@
       <w:lvlJc w:val="left"/>
       <w:pPr>
         <w:tabs>
-          <w:tab w:val="num" w:pos="0"/>
+          <w:tab w:val="num" w:pos="1800"/>
         </w:tabs>
-        <w:ind w:left="2880" w:hanging="360"/>
+        <w:ind w:left="1800" w:hanging="360"/>
       </w:pPr>
       <w:rPr>
         <w:rFonts w:ascii="Symbol" w:hAnsi="Symbol" w:cs="Symbol" w:hint="default"/>
@@ -3926,31 +3712,31 @@
     <w:lvl w:ilvl="4">
       <w:start w:val="1"/>
       <w:numFmt w:val="bullet"/>
-      <w:lvlText w:val="o"/>
+      <w:lvlText w:val="◦"/>
       <w:lvlJc w:val="left"/>
       <w:pPr>
         <w:tabs>
-          <w:tab w:val="num" w:pos="0"/>
+          <w:tab w:val="num" w:pos="2160"/>
         </w:tabs>
-        <w:ind w:left="3600" w:hanging="360"/>
+        <w:ind w:left="2160" w:hanging="360"/>
       </w:pPr>
       <w:rPr>
-        <w:rFonts w:ascii="Courier New" w:hAnsi="Courier New" w:cs="Courier New" w:hint="default"/>
+        <w:rFonts w:ascii="OpenSymbol" w:hAnsi="OpenSymbol" w:cs="OpenSymbol" w:hint="default"/>
       </w:rPr>
     </w:lvl>
     <w:lvl w:ilvl="5">
       <w:start w:val="1"/>
       <w:numFmt w:val="bullet"/>
-      <w:lvlText w:val=""/>
+      <w:lvlText w:val="▪"/>
       <w:lvlJc w:val="left"/>
       <w:pPr>
         <w:tabs>
-          <w:tab w:val="num" w:pos="0"/>
+          <w:tab w:val="num" w:pos="2520"/>
         </w:tabs>
-        <w:ind w:left="4320" w:hanging="360"/>
+        <w:ind w:left="2520" w:hanging="360"/>
       </w:pPr>
       <w:rPr>
-        <w:rFonts w:ascii="Wingdings" w:hAnsi="Wingdings" w:cs="Wingdings" w:hint="default"/>
+        <w:rFonts w:ascii="OpenSymbol" w:hAnsi="OpenSymbol" w:cs="OpenSymbol" w:hint="default"/>
       </w:rPr>
     </w:lvl>
     <w:lvl w:ilvl="6">
@@ -3960,9 +3746,9 @@
       <w:lvlJc w:val="left"/>
       <w:pPr>
         <w:tabs>
-          <w:tab w:val="num" w:pos="0"/>
+          <w:tab w:val="num" w:pos="2880"/>
         </w:tabs>
-        <w:ind w:left="5040" w:hanging="360"/>
+        <w:ind w:left="2880" w:hanging="360"/>
       </w:pPr>
       <w:rPr>
         <w:rFonts w:ascii="Symbol" w:hAnsi="Symbol" w:cs="Symbol" w:hint="default"/>
@@ -3971,35 +3757,172 @@
     <w:lvl w:ilvl="7">
       <w:start w:val="1"/>
       <w:numFmt w:val="bullet"/>
-      <w:lvlText w:val="o"/>
+      <w:lvlText w:val="◦"/>
       <w:lvlJc w:val="left"/>
       <w:pPr>
         <w:tabs>
-          <w:tab w:val="num" w:pos="0"/>
+          <w:tab w:val="num" w:pos="3240"/>
         </w:tabs>
-        <w:ind w:left="5760" w:hanging="360"/>
+        <w:ind w:left="3240" w:hanging="360"/>
       </w:pPr>
       <w:rPr>
-        <w:rFonts w:ascii="Courier New" w:hAnsi="Courier New" w:cs="Courier New" w:hint="default"/>
+        <w:rFonts w:ascii="OpenSymbol" w:hAnsi="OpenSymbol" w:cs="OpenSymbol" w:hint="default"/>
       </w:rPr>
     </w:lvl>
     <w:lvl w:ilvl="8">
       <w:start w:val="1"/>
       <w:numFmt w:val="bullet"/>
-      <w:lvlText w:val=""/>
+      <w:lvlText w:val="▪"/>
       <w:lvlJc w:val="left"/>
       <w:pPr>
         <w:tabs>
-          <w:tab w:val="num" w:pos="0"/>
+          <w:tab w:val="num" w:pos="3600"/>
         </w:tabs>
-        <w:ind w:left="6480" w:hanging="360"/>
+        <w:ind w:left="3600" w:hanging="360"/>
       </w:pPr>
       <w:rPr>
-        <w:rFonts w:ascii="Wingdings" w:hAnsi="Wingdings" w:cs="Wingdings" w:hint="default"/>
+        <w:rFonts w:ascii="OpenSymbol" w:hAnsi="OpenSymbol" w:cs="OpenSymbol" w:hint="default"/>
       </w:rPr>
     </w:lvl>
   </w:abstractNum>
-  <w:abstractNum w:abstractNumId="5">
+  <w:abstractNum w:abstractNumId="6">
+    <w:lvl w:ilvl="0">
+      <w:start w:val="1"/>
+      <w:numFmt w:val="bullet"/>
+      <w:lvlText w:val=""/>
+      <w:lvlJc w:val="left"/>
+      <w:pPr>
+        <w:tabs>
+          <w:tab w:val="num" w:pos="720"/>
+        </w:tabs>
+        <w:ind w:left="720" w:hanging="360"/>
+      </w:pPr>
+      <w:rPr>
+        <w:rFonts w:ascii="Symbol" w:hAnsi="Symbol" w:cs="Symbol" w:hint="default"/>
+      </w:rPr>
+    </w:lvl>
+    <w:lvl w:ilvl="1">
+      <w:start w:val="1"/>
+      <w:numFmt w:val="bullet"/>
+      <w:lvlText w:val="◦"/>
+      <w:lvlJc w:val="left"/>
+      <w:pPr>
+        <w:tabs>
+          <w:tab w:val="num" w:pos="1080"/>
+        </w:tabs>
+        <w:ind w:left="1080" w:hanging="360"/>
+      </w:pPr>
+      <w:rPr>
+        <w:rFonts w:ascii="OpenSymbol" w:hAnsi="OpenSymbol" w:cs="OpenSymbol" w:hint="default"/>
+      </w:rPr>
+    </w:lvl>
+    <w:lvl w:ilvl="2">
+      <w:start w:val="1"/>
+      <w:numFmt w:val="bullet"/>
+      <w:lvlText w:val="▪"/>
+      <w:lvlJc w:val="left"/>
+      <w:pPr>
+        <w:tabs>
+          <w:tab w:val="num" w:pos="1440"/>
+        </w:tabs>
+        <w:ind w:left="1440" w:hanging="360"/>
+      </w:pPr>
+      <w:rPr>
+        <w:rFonts w:ascii="OpenSymbol" w:hAnsi="OpenSymbol" w:cs="OpenSymbol" w:hint="default"/>
+      </w:rPr>
+    </w:lvl>
+    <w:lvl w:ilvl="3">
+      <w:start w:val="1"/>
+      <w:numFmt w:val="bullet"/>
+      <w:lvlText w:val=""/>
+      <w:lvlJc w:val="left"/>
+      <w:pPr>
+        <w:tabs>
+          <w:tab w:val="num" w:pos="1800"/>
+        </w:tabs>
+        <w:ind w:left="1800" w:hanging="360"/>
+      </w:pPr>
+      <w:rPr>
+        <w:rFonts w:ascii="Symbol" w:hAnsi="Symbol" w:cs="Symbol" w:hint="default"/>
+      </w:rPr>
+    </w:lvl>
+    <w:lvl w:ilvl="4">
+      <w:start w:val="1"/>
+      <w:numFmt w:val="bullet"/>
+      <w:lvlText w:val="◦"/>
+      <w:lvlJc w:val="left"/>
+      <w:pPr>
+        <w:tabs>
+          <w:tab w:val="num" w:pos="2160"/>
+        </w:tabs>
+        <w:ind w:left="2160" w:hanging="360"/>
+      </w:pPr>
+      <w:rPr>
+        <w:rFonts w:ascii="OpenSymbol" w:hAnsi="OpenSymbol" w:cs="OpenSymbol" w:hint="default"/>
+      </w:rPr>
+    </w:lvl>
+    <w:lvl w:ilvl="5">
+      <w:start w:val="1"/>
+      <w:numFmt w:val="bullet"/>
+      <w:lvlText w:val="▪"/>
+      <w:lvlJc w:val="left"/>
+      <w:pPr>
+        <w:tabs>
+          <w:tab w:val="num" w:pos="2520"/>
+        </w:tabs>
+        <w:ind w:left="2520" w:hanging="360"/>
+      </w:pPr>
+      <w:rPr>
+        <w:rFonts w:ascii="OpenSymbol" w:hAnsi="OpenSymbol" w:cs="OpenSymbol" w:hint="default"/>
+      </w:rPr>
+    </w:lvl>
+    <w:lvl w:ilvl="6">
+      <w:start w:val="1"/>
+      <w:numFmt w:val="bullet"/>
+      <w:lvlText w:val=""/>
+      <w:lvlJc w:val="left"/>
+      <w:pPr>
+        <w:tabs>
+          <w:tab w:val="num" w:pos="2880"/>
+        </w:tabs>
+        <w:ind w:left="2880" w:hanging="360"/>
+      </w:pPr>
+      <w:rPr>
+        <w:rFonts w:ascii="Symbol" w:hAnsi="Symbol" w:cs="Symbol" w:hint="default"/>
+      </w:rPr>
+    </w:lvl>
+    <w:lvl w:ilvl="7">
+      <w:start w:val="1"/>
+      <w:numFmt w:val="bullet"/>
+      <w:lvlText w:val="◦"/>
+      <w:lvlJc w:val="left"/>
+      <w:pPr>
+        <w:tabs>
+          <w:tab w:val="num" w:pos="3240"/>
+        </w:tabs>
+        <w:ind w:left="3240" w:hanging="360"/>
+      </w:pPr>
+      <w:rPr>
+        <w:rFonts w:ascii="OpenSymbol" w:hAnsi="OpenSymbol" w:cs="OpenSymbol" w:hint="default"/>
+      </w:rPr>
+    </w:lvl>
+    <w:lvl w:ilvl="8">
+      <w:start w:val="1"/>
+      <w:numFmt w:val="bullet"/>
+      <w:lvlText w:val="▪"/>
+      <w:lvlJc w:val="left"/>
+      <w:pPr>
+        <w:tabs>
+          <w:tab w:val="num" w:pos="3600"/>
+        </w:tabs>
+        <w:ind w:left="3600" w:hanging="360"/>
+      </w:pPr>
+      <w:rPr>
+        <w:rFonts w:ascii="OpenSymbol" w:hAnsi="OpenSymbol" w:cs="OpenSymbol" w:hint="default"/>
+      </w:rPr>
+    </w:lvl>
+  </w:abstractNum>
+  <w:abstractNum w:abstractNumId="7">
     <w:lvl w:ilvl="0">
       <w:start w:val="1"/>
       <w:numFmt w:val="bullet"/>
@@ -4150,6 +4073,12 @@
   </w:num>
   <w:num w:numId="5">
     <w:abstractNumId w:val="5"/>
+  </w:num>
+  <w:num w:numId="6">
+    <w:abstractNumId w:val="6"/>
+  </w:num>
+  <w:num w:numId="7">
+    <w:abstractNumId w:val="7"/>
   </w:num>
 </w:numbering>
 </file>
@@ -4550,12 +4479,13 @@
     <w:rsid w:val="00b5702d"/>
     <w:pPr>
       <w:widowControl/>
+      <w:suppressAutoHyphens w:val="true"/>
       <w:bidi w:val="0"/>
       <w:spacing w:lineRule="atLeast" w:line="260" w:before="0" w:after="0"/>
       <w:jc w:val="both"/>
     </w:pPr>
     <w:rPr>
-      <w:rFonts w:ascii="Arial" w:hAnsi="Arial" w:cs="Arial" w:eastAsia="Calibri" w:eastAsiaTheme="minorHAnsi"/>
+      <w:rFonts w:ascii="Arial" w:hAnsi="Arial" w:eastAsia="Calibri" w:cs="Arial" w:eastAsiaTheme="minorHAnsi"/>
       <w:color w:val="auto"/>
       <w:kern w:val="0"/>
       <w:sz w:val="22"/>
@@ -5242,12 +5172,13 @@
     <w:rsid w:val="000f316f"/>
     <w:pPr>
       <w:widowControl/>
+      <w:suppressAutoHyphens w:val="true"/>
       <w:bidi w:val="0"/>
       <w:spacing w:lineRule="auto" w:line="240" w:before="0" w:after="0"/>
       <w:jc w:val="left"/>
     </w:pPr>
     <w:rPr>
-      <w:rFonts w:ascii="Arial" w:hAnsi="Arial" w:cs="Arial" w:eastAsia="Calibri" w:eastAsiaTheme="minorHAnsi"/>
+      <w:rFonts w:ascii="Arial" w:hAnsi="Arial" w:eastAsia="Calibri" w:cs="Arial" w:eastAsiaTheme="minorHAnsi"/>
       <w:color w:val="auto"/>
       <w:kern w:val="0"/>
       <w:sz w:val="16"/>

</xml_diff>